<commit_message>
Ultimi check al pom
</commit_message>
<xml_diff>
--- a/Deliverables_ISPW.docx
+++ b/Deliverables_ISPW.docx
@@ -6,9 +6,23 @@
       <w:pPr>
         <w:pStyle w:val="Titolo1"/>
       </w:pPr>
-      <w:r>
-        <w:t>progetto finale ispw</w:t>
-      </w:r>
+      <w:bookmarkStart w:id="0" w:name="_Toc221382799"/>
+      <w:r>
+        <w:t>P</w:t>
+      </w:r>
+      <w:r>
+        <w:t xml:space="preserve">rogetto </w:t>
+      </w:r>
+      <w:r>
+        <w:t>F</w:t>
+      </w:r>
+      <w:r>
+        <w:t xml:space="preserve">inale </w:t>
+      </w:r>
+      <w:r>
+        <w:t>ISPW</w:t>
+      </w:r>
+      <w:bookmarkEnd w:id="0"/>
     </w:p>
     <w:p>
       <w:r>
@@ -22,7 +36,13 @@
     </w:p>
     <w:p>
       <w:r>
-        <w:t>Anno: 2025/2026</w:t>
+        <w:t>A</w:t>
+      </w:r>
+      <w:r>
+        <w:t xml:space="preserve">.A. </w:t>
+      </w:r>
+      <w:r>
+        <w:t xml:space="preserve"> 2025/2026</w:t>
       </w:r>
     </w:p>
     <w:p/>
@@ -116,13 +136,13 @@
             </w:rPr>
             <w:fldChar w:fldCharType="separate"/>
           </w:r>
-          <w:hyperlink w:anchor="_Toc220185570" w:history="1">
+          <w:hyperlink w:anchor="_Toc221382799" w:history="1">
             <w:r>
               <w:rPr>
                 <w:rStyle w:val="Collegamentoipertestuale"/>
                 <w:noProof/>
               </w:rPr>
-              <w:t>ArtigianHair</w:t>
+              <w:t>Progetto Finale ISPW</w:t>
             </w:r>
             <w:r>
               <w:rPr>
@@ -143,7 +163,7 @@
                 <w:noProof/>
                 <w:webHidden/>
               </w:rPr>
-              <w:instrText xml:space="preserve"> PAGEREF _Toc220185570 \h </w:instrText>
+              <w:instrText xml:space="preserve"> PAGEREF _Toc221382799 \h </w:instrText>
             </w:r>
             <w:r>
               <w:rPr>
@@ -192,12 +212,11 @@
               <w14:ligatures w14:val="standardContextual"/>
             </w:rPr>
           </w:pPr>
-          <w:hyperlink w:anchor="_Toc220185571" w:history="1">
+          <w:hyperlink w:anchor="_Toc221382800" w:history="1">
             <w:r>
               <w:rPr>
                 <w:rStyle w:val="Collegamentoipertestuale"/>
                 <w:noProof/>
-                <w:lang w:val="en-GB"/>
               </w:rPr>
               <w:t>1. Software Requirement Specification</w:t>
             </w:r>
@@ -220,7 +239,7 @@
                 <w:noProof/>
                 <w:webHidden/>
               </w:rPr>
-              <w:instrText xml:space="preserve"> PAGEREF _Toc220185571 \h </w:instrText>
+              <w:instrText xml:space="preserve"> PAGEREF _Toc221382800 \h </w:instrText>
             </w:r>
             <w:r>
               <w:rPr>
@@ -240,7 +259,7 @@
                 <w:noProof/>
                 <w:webHidden/>
               </w:rPr>
-              <w:t>2</w:t>
+              <w:t>3</w:t>
             </w:r>
             <w:r>
               <w:rPr>
@@ -269,7 +288,7 @@
               <w14:ligatures w14:val="standardContextual"/>
             </w:rPr>
           </w:pPr>
-          <w:hyperlink w:anchor="_Toc220185572" w:history="1">
+          <w:hyperlink w:anchor="_Toc221382801" w:history="1">
             <w:r>
               <w:rPr>
                 <w:rStyle w:val="Collegamentoipertestuale"/>
@@ -296,7 +315,7 @@
                 <w:noProof/>
                 <w:webHidden/>
               </w:rPr>
-              <w:instrText xml:space="preserve"> PAGEREF _Toc220185572 \h </w:instrText>
+              <w:instrText xml:space="preserve"> PAGEREF _Toc221382801 \h </w:instrText>
             </w:r>
             <w:r>
               <w:rPr>
@@ -316,7 +335,7 @@
                 <w:noProof/>
                 <w:webHidden/>
               </w:rPr>
-              <w:t>2</w:t>
+              <w:t>3</w:t>
             </w:r>
             <w:r>
               <w:rPr>
@@ -343,7 +362,7 @@
               <w14:ligatures w14:val="standardContextual"/>
             </w:rPr>
           </w:pPr>
-          <w:hyperlink w:anchor="_Toc220185573" w:history="1">
+          <w:hyperlink w:anchor="_Toc221382802" w:history="1">
             <w:r>
               <w:rPr>
                 <w:rStyle w:val="Collegamentoipertestuale"/>
@@ -370,7 +389,7 @@
                 <w:noProof/>
                 <w:webHidden/>
               </w:rPr>
-              <w:instrText xml:space="preserve"> PAGEREF _Toc220185573 \h </w:instrText>
+              <w:instrText xml:space="preserve"> PAGEREF _Toc221382802 \h </w:instrText>
             </w:r>
             <w:r>
               <w:rPr>
@@ -390,7 +409,7 @@
                 <w:noProof/>
                 <w:webHidden/>
               </w:rPr>
-              <w:t>2</w:t>
+              <w:t>3</w:t>
             </w:r>
             <w:r>
               <w:rPr>
@@ -417,7 +436,7 @@
               <w14:ligatures w14:val="standardContextual"/>
             </w:rPr>
           </w:pPr>
-          <w:hyperlink w:anchor="_Toc220185574" w:history="1">
+          <w:hyperlink w:anchor="_Toc221382803" w:history="1">
             <w:r>
               <w:rPr>
                 <w:rStyle w:val="Collegamentoipertestuale"/>
@@ -444,7 +463,7 @@
                 <w:noProof/>
                 <w:webHidden/>
               </w:rPr>
-              <w:instrText xml:space="preserve"> PAGEREF _Toc220185574 \h </w:instrText>
+              <w:instrText xml:space="preserve"> PAGEREF _Toc221382803 \h </w:instrText>
             </w:r>
             <w:r>
               <w:rPr>
@@ -491,7 +510,7 @@
               <w14:ligatures w14:val="standardContextual"/>
             </w:rPr>
           </w:pPr>
-          <w:hyperlink w:anchor="_Toc220185575" w:history="1">
+          <w:hyperlink w:anchor="_Toc221382804" w:history="1">
             <w:r>
               <w:rPr>
                 <w:rStyle w:val="Collegamentoipertestuale"/>
@@ -518,7 +537,7 @@
                 <w:noProof/>
                 <w:webHidden/>
               </w:rPr>
-              <w:instrText xml:space="preserve"> PAGEREF _Toc220185575 \h </w:instrText>
+              <w:instrText xml:space="preserve"> PAGEREF _Toc221382804 \h </w:instrText>
             </w:r>
             <w:r>
               <w:rPr>
@@ -565,12 +584,11 @@
               <w14:ligatures w14:val="standardContextual"/>
             </w:rPr>
           </w:pPr>
-          <w:hyperlink w:anchor="_Toc220185576" w:history="1">
+          <w:hyperlink w:anchor="_Toc221382805" w:history="1">
             <w:r>
               <w:rPr>
                 <w:rStyle w:val="Collegamentoipertestuale"/>
                 <w:noProof/>
-                <w:lang w:val="en-GB"/>
               </w:rPr>
               <w:t>1.1.4 RELATED SYSTEMS, Pro and Cons</w:t>
             </w:r>
@@ -593,7 +611,7 @@
                 <w:noProof/>
                 <w:webHidden/>
               </w:rPr>
-              <w:instrText xml:space="preserve"> PAGEREF _Toc220185576 \h </w:instrText>
+              <w:instrText xml:space="preserve"> PAGEREF _Toc221382805 \h </w:instrText>
             </w:r>
             <w:r>
               <w:rPr>
@@ -642,7 +660,7 @@
               <w14:ligatures w14:val="standardContextual"/>
             </w:rPr>
           </w:pPr>
-          <w:hyperlink w:anchor="_Toc220185577" w:history="1">
+          <w:hyperlink w:anchor="_Toc221382806" w:history="1">
             <w:r>
               <w:rPr>
                 <w:rStyle w:val="Collegamentoipertestuale"/>
@@ -669,7 +687,7 @@
                 <w:noProof/>
                 <w:webHidden/>
               </w:rPr>
-              <w:instrText xml:space="preserve"> PAGEREF _Toc220185577 \h </w:instrText>
+              <w:instrText xml:space="preserve"> PAGEREF _Toc221382806 \h </w:instrText>
             </w:r>
             <w:r>
               <w:rPr>
@@ -716,7 +734,7 @@
               <w14:ligatures w14:val="standardContextual"/>
             </w:rPr>
           </w:pPr>
-          <w:hyperlink w:anchor="_Toc220185578" w:history="1">
+          <w:hyperlink w:anchor="_Toc221382807" w:history="1">
             <w:r>
               <w:rPr>
                 <w:rStyle w:val="Collegamentoipertestuale"/>
@@ -743,7 +761,7 @@
                 <w:noProof/>
                 <w:webHidden/>
               </w:rPr>
-              <w:instrText xml:space="preserve"> PAGEREF _Toc220185578 \h </w:instrText>
+              <w:instrText xml:space="preserve"> PAGEREF _Toc221382807 \h </w:instrText>
             </w:r>
             <w:r>
               <w:rPr>
@@ -790,7 +808,7 @@
               <w14:ligatures w14:val="standardContextual"/>
             </w:rPr>
           </w:pPr>
-          <w:hyperlink w:anchor="_Toc220185579" w:history="1">
+          <w:hyperlink w:anchor="_Toc221382808" w:history="1">
             <w:r>
               <w:rPr>
                 <w:rStyle w:val="Collegamentoipertestuale"/>
@@ -817,7 +835,7 @@
                 <w:noProof/>
                 <w:webHidden/>
               </w:rPr>
-              <w:instrText xml:space="preserve"> PAGEREF _Toc220185579 \h </w:instrText>
+              <w:instrText xml:space="preserve"> PAGEREF _Toc221382808 \h </w:instrText>
             </w:r>
             <w:r>
               <w:rPr>
@@ -864,7 +882,7 @@
               <w14:ligatures w14:val="standardContextual"/>
             </w:rPr>
           </w:pPr>
-          <w:hyperlink w:anchor="_Toc220185580" w:history="1">
+          <w:hyperlink w:anchor="_Toc221382809" w:history="1">
             <w:r>
               <w:rPr>
                 <w:rStyle w:val="Collegamentoipertestuale"/>
@@ -891,7 +909,7 @@
                 <w:noProof/>
                 <w:webHidden/>
               </w:rPr>
-              <w:instrText xml:space="preserve"> PAGEREF _Toc220185580 \h </w:instrText>
+              <w:instrText xml:space="preserve"> PAGEREF _Toc221382809 \h </w:instrText>
             </w:r>
             <w:r>
               <w:rPr>
@@ -940,7 +958,7 @@
               <w14:ligatures w14:val="standardContextual"/>
             </w:rPr>
           </w:pPr>
-          <w:hyperlink w:anchor="_Toc220185581" w:history="1">
+          <w:hyperlink w:anchor="_Toc221382810" w:history="1">
             <w:r>
               <w:rPr>
                 <w:rStyle w:val="Collegamentoipertestuale"/>
@@ -967,7 +985,7 @@
                 <w:noProof/>
                 <w:webHidden/>
               </w:rPr>
-              <w:instrText xml:space="preserve"> PAGEREF _Toc220185581 \h </w:instrText>
+              <w:instrText xml:space="preserve"> PAGEREF _Toc221382810 \h </w:instrText>
             </w:r>
             <w:r>
               <w:rPr>
@@ -1014,7 +1032,7 @@
               <w14:ligatures w14:val="standardContextual"/>
             </w:rPr>
           </w:pPr>
-          <w:hyperlink w:anchor="_Toc220185582" w:history="1">
+          <w:hyperlink w:anchor="_Toc221382811" w:history="1">
             <w:r>
               <w:rPr>
                 <w:rStyle w:val="Collegamentoipertestuale"/>
@@ -1041,7 +1059,7 @@
                 <w:noProof/>
                 <w:webHidden/>
               </w:rPr>
-              <w:instrText xml:space="preserve"> PAGEREF _Toc220185582 \h </w:instrText>
+              <w:instrText xml:space="preserve"> PAGEREF _Toc221382811 \h </w:instrText>
             </w:r>
             <w:r>
               <w:rPr>
@@ -1088,13 +1106,13 @@
               <w14:ligatures w14:val="standardContextual"/>
             </w:rPr>
           </w:pPr>
-          <w:hyperlink w:anchor="_Toc220185583" w:history="1">
+          <w:hyperlink w:anchor="_Toc221382812" w:history="1">
             <w:r>
               <w:rPr>
                 <w:rStyle w:val="Collegamentoipertestuale"/>
                 <w:noProof/>
               </w:rPr>
-              <w:t>1.3.2 Fr-2</w:t>
+              <w:t>1.3.2 FR-2</w:t>
             </w:r>
             <w:r>
               <w:rPr>
@@ -1115,7 +1133,7 @@
                 <w:noProof/>
                 <w:webHidden/>
               </w:rPr>
-              <w:instrText xml:space="preserve"> PAGEREF _Toc220185583 \h </w:instrText>
+              <w:instrText xml:space="preserve"> PAGEREF _Toc221382812 \h </w:instrText>
             </w:r>
             <w:r>
               <w:rPr>
@@ -1162,7 +1180,7 @@
               <w14:ligatures w14:val="standardContextual"/>
             </w:rPr>
           </w:pPr>
-          <w:hyperlink w:anchor="_Toc220185584" w:history="1">
+          <w:hyperlink w:anchor="_Toc221382813" w:history="1">
             <w:r>
               <w:rPr>
                 <w:rStyle w:val="Collegamentoipertestuale"/>
@@ -1189,7 +1207,7 @@
                 <w:noProof/>
                 <w:webHidden/>
               </w:rPr>
-              <w:instrText xml:space="preserve"> PAGEREF _Toc220185584 \h </w:instrText>
+              <w:instrText xml:space="preserve"> PAGEREF _Toc221382813 \h </w:instrText>
             </w:r>
             <w:r>
               <w:rPr>
@@ -1238,11 +1256,12 @@
               <w14:ligatures w14:val="standardContextual"/>
             </w:rPr>
           </w:pPr>
-          <w:hyperlink w:anchor="_Toc220185585" w:history="1">
+          <w:hyperlink w:anchor="_Toc221382814" w:history="1">
             <w:r>
               <w:rPr>
                 <w:rStyle w:val="Collegamentoipertestuale"/>
                 <w:noProof/>
+                <w:lang w:val="en-GB"/>
               </w:rPr>
               <w:t>1.4 Use cases</w:t>
             </w:r>
@@ -1265,7 +1284,7 @@
                 <w:noProof/>
                 <w:webHidden/>
               </w:rPr>
-              <w:instrText xml:space="preserve"> PAGEREF _Toc220185585 \h </w:instrText>
+              <w:instrText xml:space="preserve"> PAGEREF _Toc221382814 \h </w:instrText>
             </w:r>
             <w:r>
               <w:rPr>
@@ -1285,7 +1304,7 @@
                 <w:noProof/>
                 <w:webHidden/>
               </w:rPr>
-              <w:t>4</w:t>
+              <w:t>5</w:t>
             </w:r>
             <w:r>
               <w:rPr>
@@ -1312,11 +1331,12 @@
               <w14:ligatures w14:val="standardContextual"/>
             </w:rPr>
           </w:pPr>
-          <w:hyperlink w:anchor="_Toc220185586" w:history="1">
+          <w:hyperlink w:anchor="_Toc221382815" w:history="1">
             <w:r>
               <w:rPr>
                 <w:rStyle w:val="Collegamentoipertestuale"/>
                 <w:noProof/>
+                <w:lang w:val="en-GB"/>
               </w:rPr>
               <w:t>1.4.1 Overview diagram</w:t>
             </w:r>
@@ -1339,7 +1359,7 @@
                 <w:noProof/>
                 <w:webHidden/>
               </w:rPr>
-              <w:instrText xml:space="preserve"> PAGEREF _Toc220185586 \h </w:instrText>
+              <w:instrText xml:space="preserve"> PAGEREF _Toc221382815 \h </w:instrText>
             </w:r>
             <w:r>
               <w:rPr>
@@ -1359,7 +1379,7 @@
                 <w:noProof/>
                 <w:webHidden/>
               </w:rPr>
-              <w:t>4</w:t>
+              <w:t>5</w:t>
             </w:r>
             <w:r>
               <w:rPr>
@@ -1386,7 +1406,7 @@
               <w14:ligatures w14:val="standardContextual"/>
             </w:rPr>
           </w:pPr>
-          <w:hyperlink w:anchor="_Toc220185587" w:history="1">
+          <w:hyperlink w:anchor="_Toc221382816" w:history="1">
             <w:r>
               <w:rPr>
                 <w:rStyle w:val="Collegamentoipertestuale"/>
@@ -1413,7 +1433,7 @@
                 <w:noProof/>
                 <w:webHidden/>
               </w:rPr>
-              <w:instrText xml:space="preserve"> PAGEREF _Toc220185587 \h </w:instrText>
+              <w:instrText xml:space="preserve"> PAGEREF _Toc221382816 \h </w:instrText>
             </w:r>
             <w:r>
               <w:rPr>
@@ -1462,11 +1482,12 @@
               <w14:ligatures w14:val="standardContextual"/>
             </w:rPr>
           </w:pPr>
-          <w:hyperlink w:anchor="_Toc220185588" w:history="1">
+          <w:hyperlink w:anchor="_Toc221382817" w:history="1">
             <w:r>
               <w:rPr>
                 <w:rStyle w:val="Collegamentoipertestuale"/>
                 <w:noProof/>
+                <w:lang w:val="en-GB"/>
               </w:rPr>
               <w:t>2. Storyboards</w:t>
             </w:r>
@@ -1489,7 +1510,7 @@
                 <w:noProof/>
                 <w:webHidden/>
               </w:rPr>
-              <w:instrText xml:space="preserve"> PAGEREF _Toc220185588 \h </w:instrText>
+              <w:instrText xml:space="preserve"> PAGEREF _Toc221382817 \h </w:instrText>
             </w:r>
             <w:r>
               <w:rPr>
@@ -1538,11 +1559,12 @@
               <w14:ligatures w14:val="standardContextual"/>
             </w:rPr>
           </w:pPr>
-          <w:hyperlink w:anchor="_Toc220185589" w:history="1">
+          <w:hyperlink w:anchor="_Toc221382818" w:history="1">
             <w:r>
               <w:rPr>
                 <w:rStyle w:val="Collegamentoipertestuale"/>
                 <w:noProof/>
+                <w:lang w:val="en-GB"/>
               </w:rPr>
               <w:t>3. Design</w:t>
             </w:r>
@@ -1565,7 +1587,7 @@
                 <w:noProof/>
                 <w:webHidden/>
               </w:rPr>
-              <w:instrText xml:space="preserve"> PAGEREF _Toc220185589 \h </w:instrText>
+              <w:instrText xml:space="preserve"> PAGEREF _Toc221382818 \h </w:instrText>
             </w:r>
             <w:r>
               <w:rPr>
@@ -1585,7 +1607,7 @@
                 <w:noProof/>
                 <w:webHidden/>
               </w:rPr>
-              <w:t>6</w:t>
+              <w:t>8</w:t>
             </w:r>
             <w:r>
               <w:rPr>
@@ -1614,11 +1636,12 @@
               <w14:ligatures w14:val="standardContextual"/>
             </w:rPr>
           </w:pPr>
-          <w:hyperlink w:anchor="_Toc220185590" w:history="1">
+          <w:hyperlink w:anchor="_Toc221382819" w:history="1">
             <w:r>
               <w:rPr>
                 <w:rStyle w:val="Collegamentoipertestuale"/>
                 <w:noProof/>
+                <w:lang w:val="en-GB"/>
               </w:rPr>
               <w:t>3.1 Class diagram</w:t>
             </w:r>
@@ -1641,7 +1664,7 @@
                 <w:noProof/>
                 <w:webHidden/>
               </w:rPr>
-              <w:instrText xml:space="preserve"> PAGEREF _Toc220185590 \h </w:instrText>
+              <w:instrText xml:space="preserve"> PAGEREF _Toc221382819 \h </w:instrText>
             </w:r>
             <w:r>
               <w:rPr>
@@ -1661,7 +1684,7 @@
                 <w:noProof/>
                 <w:webHidden/>
               </w:rPr>
-              <w:t>6</w:t>
+              <w:t>8</w:t>
             </w:r>
             <w:r>
               <w:rPr>
@@ -1688,11 +1711,12 @@
               <w14:ligatures w14:val="standardContextual"/>
             </w:rPr>
           </w:pPr>
-          <w:hyperlink w:anchor="_Toc220185591" w:history="1">
+          <w:hyperlink w:anchor="_Toc221382820" w:history="1">
             <w:r>
               <w:rPr>
                 <w:rStyle w:val="Collegamentoipertestuale"/>
                 <w:noProof/>
+                <w:lang w:val="en-GB"/>
               </w:rPr>
               <w:t>3.1.1 vopc (Analysis)</w:t>
             </w:r>
@@ -1715,7 +1739,7 @@
                 <w:noProof/>
                 <w:webHidden/>
               </w:rPr>
-              <w:instrText xml:space="preserve"> PAGEREF _Toc220185591 \h </w:instrText>
+              <w:instrText xml:space="preserve"> PAGEREF _Toc221382820 \h </w:instrText>
             </w:r>
             <w:r>
               <w:rPr>
@@ -1735,7 +1759,7 @@
                 <w:noProof/>
                 <w:webHidden/>
               </w:rPr>
-              <w:t>6</w:t>
+              <w:t>8</w:t>
             </w:r>
             <w:r>
               <w:rPr>
@@ -1762,12 +1786,11 @@
               <w14:ligatures w14:val="standardContextual"/>
             </w:rPr>
           </w:pPr>
-          <w:hyperlink w:anchor="_Toc220185592" w:history="1">
+          <w:hyperlink w:anchor="_Toc221382821" w:history="1">
             <w:r>
               <w:rPr>
                 <w:rStyle w:val="Collegamentoipertestuale"/>
                 <w:noProof/>
-                <w:lang w:val="en-GB"/>
               </w:rPr>
               <w:t>3.1.2 Design Level Diagram</w:t>
             </w:r>
@@ -1790,7 +1813,7 @@
                 <w:noProof/>
                 <w:webHidden/>
               </w:rPr>
-              <w:instrText xml:space="preserve"> PAGEREF _Toc220185592 \h </w:instrText>
+              <w:instrText xml:space="preserve"> PAGEREF _Toc221382821 \h </w:instrText>
             </w:r>
             <w:r>
               <w:rPr>
@@ -1810,7 +1833,7 @@
                 <w:noProof/>
                 <w:webHidden/>
               </w:rPr>
-              <w:t>6</w:t>
+              <w:t>9</w:t>
             </w:r>
             <w:r>
               <w:rPr>
@@ -1839,14 +1862,13 @@
               <w14:ligatures w14:val="standardContextual"/>
             </w:rPr>
           </w:pPr>
-          <w:hyperlink w:anchor="_Toc220185593" w:history="1">
+          <w:hyperlink w:anchor="_Toc221382822" w:history="1">
             <w:r>
               <w:rPr>
                 <w:rStyle w:val="Collegamentoipertestuale"/>
                 <w:noProof/>
-                <w:lang w:val="en-GB"/>
-              </w:rPr>
-              <w:t>3.2 design patterns</w:t>
+              </w:rPr>
+              <w:t>3.2 Design patterns</w:t>
             </w:r>
             <w:r>
               <w:rPr>
@@ -1867,7 +1889,7 @@
                 <w:noProof/>
                 <w:webHidden/>
               </w:rPr>
-              <w:instrText xml:space="preserve"> PAGEREF _Toc220185593 \h </w:instrText>
+              <w:instrText xml:space="preserve"> PAGEREF _Toc221382822 \h </w:instrText>
             </w:r>
             <w:r>
               <w:rPr>
@@ -1887,7 +1909,7 @@
                 <w:noProof/>
                 <w:webHidden/>
               </w:rPr>
-              <w:t>6</w:t>
+              <w:t>10</w:t>
             </w:r>
             <w:r>
               <w:rPr>
@@ -1916,14 +1938,14 @@
               <w14:ligatures w14:val="standardContextual"/>
             </w:rPr>
           </w:pPr>
-          <w:hyperlink w:anchor="_Toc220185594" w:history="1">
+          <w:hyperlink w:anchor="_Toc221382823" w:history="1">
             <w:r>
               <w:rPr>
                 <w:rStyle w:val="Collegamentoipertestuale"/>
                 <w:noProof/>
                 <w:lang w:val="en-GB"/>
               </w:rPr>
-              <w:t>3.3 activity diagram</w:t>
+              <w:t>3.3 Activity diagram</w:t>
             </w:r>
             <w:r>
               <w:rPr>
@@ -1944,7 +1966,7 @@
                 <w:noProof/>
                 <w:webHidden/>
               </w:rPr>
-              <w:instrText xml:space="preserve"> PAGEREF _Toc220185594 \h </w:instrText>
+              <w:instrText xml:space="preserve"> PAGEREF _Toc221382823 \h </w:instrText>
             </w:r>
             <w:r>
               <w:rPr>
@@ -1964,7 +1986,7 @@
                 <w:noProof/>
                 <w:webHidden/>
               </w:rPr>
-              <w:t>6</w:t>
+              <w:t>11</w:t>
             </w:r>
             <w:r>
               <w:rPr>
@@ -1993,14 +2015,14 @@
               <w14:ligatures w14:val="standardContextual"/>
             </w:rPr>
           </w:pPr>
-          <w:hyperlink w:anchor="_Toc220185595" w:history="1">
+          <w:hyperlink w:anchor="_Toc221382824" w:history="1">
             <w:r>
               <w:rPr>
                 <w:rStyle w:val="Collegamentoipertestuale"/>
                 <w:noProof/>
                 <w:lang w:val="en-GB"/>
               </w:rPr>
-              <w:t>3.4 sequence diagram</w:t>
+              <w:t>3.4 Sequence diagram</w:t>
             </w:r>
             <w:r>
               <w:rPr>
@@ -2021,7 +2043,7 @@
                 <w:noProof/>
                 <w:webHidden/>
               </w:rPr>
-              <w:instrText xml:space="preserve"> PAGEREF _Toc220185595 \h </w:instrText>
+              <w:instrText xml:space="preserve"> PAGEREF _Toc221382824 \h </w:instrText>
             </w:r>
             <w:r>
               <w:rPr>
@@ -2041,7 +2063,7 @@
                 <w:noProof/>
                 <w:webHidden/>
               </w:rPr>
-              <w:t>6</w:t>
+              <w:t>12</w:t>
             </w:r>
             <w:r>
               <w:rPr>
@@ -2070,13 +2092,13 @@
               <w14:ligatures w14:val="standardContextual"/>
             </w:rPr>
           </w:pPr>
-          <w:hyperlink w:anchor="_Toc220185596" w:history="1">
+          <w:hyperlink w:anchor="_Toc221382825" w:history="1">
             <w:r>
               <w:rPr>
                 <w:rStyle w:val="Collegamentoipertestuale"/>
                 <w:noProof/>
               </w:rPr>
-              <w:t>3.5 state diagram</w:t>
+              <w:t>3.5 State diagram</w:t>
             </w:r>
             <w:r>
               <w:rPr>
@@ -2097,7 +2119,7 @@
                 <w:noProof/>
                 <w:webHidden/>
               </w:rPr>
-              <w:instrText xml:space="preserve"> PAGEREF _Toc220185596 \h </w:instrText>
+              <w:instrText xml:space="preserve"> PAGEREF _Toc221382825 \h </w:instrText>
             </w:r>
             <w:r>
               <w:rPr>
@@ -2117,7 +2139,7 @@
                 <w:noProof/>
                 <w:webHidden/>
               </w:rPr>
-              <w:t>7</w:t>
+              <w:t>13</w:t>
             </w:r>
             <w:r>
               <w:rPr>
@@ -2146,7 +2168,7 @@
               <w14:ligatures w14:val="standardContextual"/>
             </w:rPr>
           </w:pPr>
-          <w:hyperlink w:anchor="_Toc220185597" w:history="1">
+          <w:hyperlink w:anchor="_Toc221382826" w:history="1">
             <w:r>
               <w:rPr>
                 <w:rStyle w:val="Collegamentoipertestuale"/>
@@ -2173,7 +2195,7 @@
                 <w:noProof/>
                 <w:webHidden/>
               </w:rPr>
-              <w:instrText xml:space="preserve"> PAGEREF _Toc220185597 \h </w:instrText>
+              <w:instrText xml:space="preserve"> PAGEREF _Toc221382826 \h </w:instrText>
             </w:r>
             <w:r>
               <w:rPr>
@@ -2193,7 +2215,7 @@
                 <w:noProof/>
                 <w:webHidden/>
               </w:rPr>
-              <w:t>7</w:t>
+              <w:t>13</w:t>
             </w:r>
             <w:r>
               <w:rPr>
@@ -2222,7 +2244,7 @@
               <w14:ligatures w14:val="standardContextual"/>
             </w:rPr>
           </w:pPr>
-          <w:hyperlink w:anchor="_Toc220185598" w:history="1">
+          <w:hyperlink w:anchor="_Toc221382827" w:history="1">
             <w:r>
               <w:rPr>
                 <w:rStyle w:val="Collegamentoipertestuale"/>
@@ -2249,7 +2271,7 @@
                 <w:noProof/>
                 <w:webHidden/>
               </w:rPr>
-              <w:instrText xml:space="preserve"> PAGEREF _Toc220185598 \h </w:instrText>
+              <w:instrText xml:space="preserve"> PAGEREF _Toc221382827 \h </w:instrText>
             </w:r>
             <w:r>
               <w:rPr>
@@ -2269,7 +2291,7 @@
                 <w:noProof/>
                 <w:webHidden/>
               </w:rPr>
-              <w:t>7</w:t>
+              <w:t>14</w:t>
             </w:r>
             <w:r>
               <w:rPr>
@@ -2432,7 +2454,7 @@
       <w:pPr>
         <w:pStyle w:val="Stile1"/>
       </w:pPr>
-      <w:bookmarkStart w:id="0" w:name="_Toc220185571"/>
+      <w:bookmarkStart w:id="1" w:name="_Toc221382800"/>
       <w:r>
         <w:lastRenderedPageBreak/>
         <w:t>1.</w:t>
@@ -2443,7 +2465,7 @@
       <w:r>
         <w:t>Software Requirement Specification</w:t>
       </w:r>
-      <w:bookmarkEnd w:id="0"/>
+      <w:bookmarkEnd w:id="1"/>
     </w:p>
     <w:p>
       <w:pPr>
@@ -2457,17 +2479,17 @@
       <w:pPr>
         <w:pStyle w:val="Titolo2"/>
       </w:pPr>
-      <w:bookmarkStart w:id="1" w:name="_Toc220185572"/>
+      <w:bookmarkStart w:id="2" w:name="_Toc221382801"/>
       <w:r>
         <w:t>1.1 Introduzione</w:t>
       </w:r>
-      <w:bookmarkEnd w:id="1"/>
+      <w:bookmarkEnd w:id="2"/>
     </w:p>
     <w:p>
       <w:pPr>
         <w:pStyle w:val="Titolo3"/>
       </w:pPr>
-      <w:bookmarkStart w:id="2" w:name="_Toc220185573"/>
+      <w:bookmarkStart w:id="3" w:name="_Toc221382802"/>
       <w:r>
         <w:t>1.1</w:t>
       </w:r>
@@ -2483,7 +2505,7 @@
       <w:r>
         <w:t>biettivo del sistema</w:t>
       </w:r>
-      <w:bookmarkEnd w:id="2"/>
+      <w:bookmarkEnd w:id="3"/>
     </w:p>
     <w:p>
       <w:pPr>
@@ -2540,11 +2562,11 @@
       <w:pPr>
         <w:pStyle w:val="Titolo3"/>
       </w:pPr>
-      <w:bookmarkStart w:id="3" w:name="_Toc220185574"/>
+      <w:bookmarkStart w:id="4" w:name="_Toc221382803"/>
       <w:r>
         <w:t>1.1.2 Panoramica del sistema</w:t>
       </w:r>
-      <w:bookmarkEnd w:id="3"/>
+      <w:bookmarkEnd w:id="4"/>
       <w:r>
         <w:t xml:space="preserve"> </w:t>
       </w:r>
@@ -2585,14 +2607,14 @@
       <w:pPr>
         <w:pStyle w:val="Titolo3"/>
       </w:pPr>
-      <w:bookmarkStart w:id="4" w:name="_Toc220185575"/>
+      <w:bookmarkStart w:id="5" w:name="_Toc221382804"/>
       <w:r>
         <w:t xml:space="preserve">1.1.3 </w:t>
       </w:r>
       <w:r>
         <w:t>HW E SW REQUIREMENTS</w:t>
       </w:r>
-      <w:bookmarkEnd w:id="4"/>
+      <w:bookmarkEnd w:id="5"/>
       <w:r>
         <w:t> </w:t>
       </w:r>
@@ -2687,27 +2709,13 @@
         </w:numPr>
       </w:pPr>
       <w:r>
-        <w:t xml:space="preserve">Linguaggio di sviluppo: Java (versione compatibile con le ultime </w:t>
-      </w:r>
-      <w:proofErr w:type="spellStart"/>
-      <w:r>
-        <w:t>relase</w:t>
-      </w:r>
-      <w:proofErr w:type="spellEnd"/>
-      <w:r>
-        <w:t xml:space="preserve"> LTS)</w:t>
-      </w:r>
-      <w:r>
-        <w:t>.</w:t>
+        <w:t>JDK:</w:t>
       </w:r>
       <w:r>
         <w:t xml:space="preserve"> </w:t>
       </w:r>
       <w:r>
-        <w:rPr>
-          <w:color w:val="0070C0"/>
-        </w:rPr>
-        <w:t>Assicurati di dire che necessita della versione 21</w:t>
+        <w:t>tutte le versioni a partire dalla 21.</w:t>
       </w:r>
     </w:p>
     <w:p>
@@ -2718,7 +2726,13 @@
         </w:numPr>
       </w:pPr>
       <w:r>
-        <w:t>Persistenza: Doppia implementazione DAO, su File System locale</w:t>
+        <w:t xml:space="preserve">Persistenza: </w:t>
+      </w:r>
+      <w:r>
+        <w:t>d</w:t>
+      </w:r>
+      <w:r>
+        <w:t>oppia implementazione DAO, su File System locale</w:t>
       </w:r>
       <w:r>
         <w:t xml:space="preserve"> e Serializzazione</w:t>
@@ -2756,12 +2770,15 @@
           <w:numId w:val="2"/>
         </w:numPr>
       </w:pPr>
-      <w:r>
-        <w:t xml:space="preserve">Sonar </w:t>
-      </w:r>
       <w:proofErr w:type="spellStart"/>
       <w:r>
-        <w:t>Claud</w:t>
+        <w:t>SonarCl</w:t>
+      </w:r>
+      <w:r>
+        <w:t>o</w:t>
+      </w:r>
+      <w:r>
+        <w:t>ud</w:t>
       </w:r>
       <w:proofErr w:type="spellEnd"/>
       <w:r>
@@ -2800,14 +2817,14 @@
       <w:pPr>
         <w:pStyle w:val="Titolo3"/>
       </w:pPr>
-      <w:bookmarkStart w:id="5" w:name="_Toc220185576"/>
+      <w:bookmarkStart w:id="6" w:name="_Toc221382805"/>
       <w:r>
         <w:t>1.1.4 RELATED SYSTEMS</w:t>
       </w:r>
       <w:r>
         <w:t>, Pro and Cons</w:t>
       </w:r>
-      <w:bookmarkEnd w:id="5"/>
+      <w:bookmarkEnd w:id="6"/>
     </w:p>
     <w:p>
       <w:r>
@@ -2888,7 +2905,7 @@
       </w:pPr>
       <w:r>
         <w:lastRenderedPageBreak/>
-        <w:t>Contro: Limitate possibilità di personalizzazione del profilo utente per quanto riguarda la cronologia tecnica dei trattamenti sui capelli.</w:t>
+        <w:t>Contro: Limitate possibilità di personalizzazione del profilo utente.</w:t>
       </w:r>
     </w:p>
     <w:p>
@@ -2900,14 +2917,14 @@
       <w:pPr>
         <w:pStyle w:val="Titolo2"/>
       </w:pPr>
-      <w:bookmarkStart w:id="6" w:name="_Toc220185577"/>
+      <w:bookmarkStart w:id="7" w:name="_Toc221382806"/>
       <w:r>
         <w:t>1.2</w:t>
       </w:r>
       <w:r>
         <w:t xml:space="preserve"> User stories</w:t>
       </w:r>
-      <w:bookmarkEnd w:id="6"/>
+      <w:bookmarkEnd w:id="7"/>
       <w:r>
         <w:t xml:space="preserve"> </w:t>
       </w:r>
@@ -2916,14 +2933,14 @@
       <w:pPr>
         <w:pStyle w:val="Titolo3"/>
       </w:pPr>
-      <w:bookmarkStart w:id="7" w:name="_Toc220185578"/>
+      <w:bookmarkStart w:id="8" w:name="_Toc221382807"/>
       <w:r>
         <w:t>1.2.1</w:t>
       </w:r>
       <w:r>
         <w:t xml:space="preserve"> US-1</w:t>
       </w:r>
-      <w:bookmarkEnd w:id="7"/>
+      <w:bookmarkEnd w:id="8"/>
     </w:p>
     <w:p>
       <w:r>
@@ -2946,11 +2963,11 @@
       <w:pPr>
         <w:pStyle w:val="Titolo3"/>
       </w:pPr>
-      <w:bookmarkStart w:id="8" w:name="_Toc220185579"/>
+      <w:bookmarkStart w:id="9" w:name="_Toc221382808"/>
       <w:r>
         <w:t>1.2.2 US-2</w:t>
       </w:r>
-      <w:bookmarkEnd w:id="8"/>
+      <w:bookmarkEnd w:id="9"/>
     </w:p>
     <w:p>
       <w:r>
@@ -2982,11 +2999,11 @@
       <w:pPr>
         <w:pStyle w:val="Titolo3"/>
       </w:pPr>
-      <w:bookmarkStart w:id="9" w:name="_Toc220185580"/>
+      <w:bookmarkStart w:id="10" w:name="_Toc221382809"/>
       <w:r>
         <w:t>1.2.3 Us-3</w:t>
       </w:r>
-      <w:bookmarkEnd w:id="9"/>
+      <w:bookmarkEnd w:id="10"/>
     </w:p>
     <w:p>
       <w:r>
@@ -3023,31 +3040,21 @@
       <w:pPr>
         <w:pStyle w:val="Titolo2"/>
       </w:pPr>
-      <w:bookmarkStart w:id="10" w:name="_Toc220185581"/>
+      <w:bookmarkStart w:id="11" w:name="_Toc221382810"/>
       <w:r>
         <w:t>1.3 Functional requirements</w:t>
       </w:r>
-      <w:bookmarkEnd w:id="10"/>
+      <w:bookmarkEnd w:id="11"/>
     </w:p>
     <w:p>
       <w:pPr>
         <w:pStyle w:val="Titolo3"/>
-        <w:tabs>
-          <w:tab w:val="left" w:pos="3111"/>
-          <w:tab w:val="center" w:pos="4819"/>
-        </w:tabs>
-      </w:pPr>
-      <w:r>
-        <w:tab/>
-      </w:r>
-      <w:r>
-        <w:tab/>
-      </w:r>
-      <w:bookmarkStart w:id="11" w:name="_Toc220185582"/>
+      </w:pPr>
+      <w:bookmarkStart w:id="12" w:name="_Toc221382811"/>
       <w:r>
         <w:t>1.3.1 FR-1</w:t>
       </w:r>
-      <w:bookmarkEnd w:id="11"/>
+      <w:bookmarkEnd w:id="12"/>
     </w:p>
     <w:p>
       <w:r>
@@ -3058,11 +3065,17 @@
       <w:pPr>
         <w:pStyle w:val="Titolo3"/>
       </w:pPr>
-      <w:bookmarkStart w:id="12" w:name="_Toc220185583"/>
-      <w:r>
-        <w:t>1.3.2 Fr-2</w:t>
-      </w:r>
-      <w:bookmarkEnd w:id="12"/>
+      <w:bookmarkStart w:id="13" w:name="_Toc221382812"/>
+      <w:r>
+        <w:t>1.3.2 F</w:t>
+      </w:r>
+      <w:r>
+        <w:t>R</w:t>
+      </w:r>
+      <w:r>
+        <w:t>-2</w:t>
+      </w:r>
+      <w:bookmarkEnd w:id="13"/>
     </w:p>
     <w:p>
       <w:r>
@@ -3079,11 +3092,11 @@
       <w:pPr>
         <w:pStyle w:val="Titolo3"/>
       </w:pPr>
-      <w:bookmarkStart w:id="13" w:name="_Toc220185584"/>
+      <w:bookmarkStart w:id="14" w:name="_Toc221382813"/>
       <w:r>
         <w:t>1.3.3 FR-3</w:t>
       </w:r>
-      <w:bookmarkEnd w:id="13"/>
+      <w:bookmarkEnd w:id="14"/>
     </w:p>
     <w:p>
       <w:r>
@@ -3123,7 +3136,7 @@
           <w:lang w:val="en-GB"/>
         </w:rPr>
       </w:pPr>
-      <w:bookmarkStart w:id="14" w:name="_Toc220185585"/>
+      <w:bookmarkStart w:id="15" w:name="_Toc221382814"/>
       <w:r>
         <w:rPr>
           <w:lang w:val="en-GB"/>
@@ -3131,7 +3144,7 @@
         <w:lastRenderedPageBreak/>
         <w:t>1.4 Use cases</w:t>
       </w:r>
-      <w:bookmarkEnd w:id="14"/>
+      <w:bookmarkEnd w:id="15"/>
     </w:p>
     <w:p>
       <w:pPr>
@@ -3140,17 +3153,47 @@
           <w:lang w:val="en-GB"/>
         </w:rPr>
       </w:pPr>
-      <w:bookmarkStart w:id="15" w:name="_Toc220185586"/>
+      <w:bookmarkStart w:id="16" w:name="_Toc221382815"/>
       <w:r>
         <w:rPr>
           <w:lang w:val="en-GB"/>
         </w:rPr>
         <w:t>1.4.1 Overview diagram</w:t>
       </w:r>
-      <w:bookmarkEnd w:id="15"/>
-    </w:p>
-    <w:p>
-      <w:pPr>
+      <w:bookmarkEnd w:id="16"/>
+    </w:p>
+    <w:p>
+      <w:pPr>
+        <w:rPr>
+          <w:lang w:val="en-GB"/>
+        </w:rPr>
+      </w:pPr>
+    </w:p>
+    <w:p>
+      <w:pPr>
+        <w:jc w:val="center"/>
+        <w:rPr>
+          <w:lang w:val="en-GB"/>
+        </w:rPr>
+      </w:pPr>
+      <w:proofErr w:type="spellStart"/>
+      <w:r>
+        <w:rPr>
+          <w:lang w:val="en-GB"/>
+        </w:rPr>
+        <w:t>Nota</w:t>
+      </w:r>
+      <w:proofErr w:type="spellEnd"/>
+      <w:r>
+        <w:rPr>
+          <w:lang w:val="en-GB"/>
+        </w:rPr>
+        <w:t>: il ca</w:t>
+      </w:r>
+    </w:p>
+    <w:p>
+      <w:pPr>
+        <w:jc w:val="center"/>
         <w:rPr>
           <w:lang w:val="en-GB"/>
         </w:rPr>
@@ -3211,47 +3254,22 @@
         </w:drawing>
       </w:r>
     </w:p>
-    <w:p>
-      <w:pPr>
-        <w:rPr>
-          <w:lang w:val="en-GB"/>
-        </w:rPr>
-      </w:pPr>
-    </w:p>
-    <w:p>
-      <w:pPr>
-        <w:rPr>
-          <w:lang w:val="en-GB"/>
-        </w:rPr>
-      </w:pPr>
-    </w:p>
+    <w:p/>
     <w:p>
       <w:pPr>
         <w:pStyle w:val="Titolo3"/>
-        <w:rPr>
-          <w:lang w:val="en-GB"/>
-        </w:rPr>
-      </w:pPr>
-      <w:bookmarkStart w:id="16" w:name="_Toc220185587"/>
-      <w:r>
-        <w:rPr>
-          <w:lang w:val="en-GB"/>
-        </w:rPr>
+      </w:pPr>
+      <w:bookmarkStart w:id="17" w:name="_Toc221382816"/>
+      <w:r>
         <w:t xml:space="preserve">1.4.2 </w:t>
       </w:r>
       <w:r>
-        <w:rPr>
-          <w:lang w:val="en-GB"/>
-        </w:rPr>
         <w:t>UC-</w:t>
       </w:r>
       <w:r>
-        <w:rPr>
-          <w:lang w:val="en-GB"/>
-        </w:rPr>
         <w:t>Internal steps</w:t>
       </w:r>
-      <w:bookmarkEnd w:id="16"/>
+      <w:bookmarkEnd w:id="17"/>
     </w:p>
     <w:p>
       <w:r>
@@ -3361,6 +3379,7 @@
         </w:numPr>
       </w:pPr>
       <w:r>
+        <w:lastRenderedPageBreak/>
         <w:t xml:space="preserve">Il sistema </w:t>
       </w:r>
       <w:r>
@@ -3391,7 +3410,6 @@
         </w:numPr>
       </w:pPr>
       <w:r>
-        <w:lastRenderedPageBreak/>
         <w:t>Il sistema aggiunge la prenotazione nell’agenda** del proprietario</w:t>
       </w:r>
       <w:r>
@@ -3450,7 +3468,7 @@
     </w:p>
     <w:p>
       <w:r>
-        <w:t>6.a) Dati mancanti: il sistema stampa/mostra a schermo un messaggio di errore con scritto: “</w:t>
+        <w:t>6.a) Dati mancanti: il sistema stampa a schermo un messaggio di errore con scritto: “</w:t>
       </w:r>
       <w:r>
         <w:t>Attenzione</w:t>
@@ -3492,6 +3510,7 @@
           <w:lang w:val="en-GB"/>
         </w:rPr>
       </w:pPr>
+      <w:bookmarkStart w:id="18" w:name="_Toc221382817"/>
       <w:r>
         <w:rPr>
           <w:lang w:val="en-GB"/>
@@ -3504,21 +3523,13 @@
         </w:rPr>
         <w:t xml:space="preserve"> </w:t>
       </w:r>
-      <w:bookmarkStart w:id="17" w:name="_Toc220185588"/>
       <w:r>
         <w:rPr>
           <w:lang w:val="en-GB"/>
         </w:rPr>
         <w:t>Storyboards</w:t>
       </w:r>
-      <w:bookmarkEnd w:id="17"/>
-    </w:p>
-    <w:p>
-      <w:pPr>
-        <w:rPr>
-          <w:lang w:val="en-GB"/>
-        </w:rPr>
-      </w:pPr>
+      <w:bookmarkEnd w:id="18"/>
     </w:p>
     <w:p>
       <w:pPr>
@@ -3590,6 +3601,37 @@
       </w:r>
     </w:p>
     <w:p>
+      <w:r>
+        <w:t>Questa prima storyboard rappresenta la schermata Home, in cui l</w:t>
+      </w:r>
+      <w:r>
+        <w:t xml:space="preserve">’utente può procedere direttamente alla sezione </w:t>
+      </w:r>
+      <w:r>
+        <w:rPr>
+          <w:i/>
+          <w:iCs/>
+        </w:rPr>
+        <w:t xml:space="preserve">Prenotare appuntamento </w:t>
+      </w:r>
+      <w:r>
+        <w:t xml:space="preserve">o </w:t>
+      </w:r>
+      <w:r>
+        <w:rPr>
+          <w:i/>
+          <w:iCs/>
+        </w:rPr>
+        <w:t>Acquista prodotto</w:t>
+      </w:r>
+      <w:r>
+        <w:t>.</w:t>
+      </w:r>
+      <w:r>
+        <w:t xml:space="preserve"> </w:t>
+      </w:r>
+    </w:p>
+    <w:p>
       <w:pPr>
         <w:jc w:val="center"/>
         <w:rPr>
@@ -3604,7 +3646,7 @@
         </w:rPr>
         <w:lastRenderedPageBreak/>
         <w:drawing>
-          <wp:inline distT="0" distB="0" distL="0" distR="0" wp14:anchorId="760FC730" wp14:editId="1694CAE4">
+          <wp:inline distT="0" distB="0" distL="0" distR="0" wp14:anchorId="760FC730" wp14:editId="6C38CB84">
             <wp:extent cx="4078514" cy="2628733"/>
             <wp:effectExtent l="0" t="0" r="0" b="635"/>
             <wp:docPr id="925029427" name="Immagine 2" descr="Immagine che contiene testo, schermata, software, design&#10;&#10;Il contenuto generato dall'IA potrebbe non essere corretto."/>
@@ -3703,6 +3745,26 @@
           </wp:inline>
         </w:drawing>
       </w:r>
+    </w:p>
+    <w:p>
+      <w:pPr>
+        <w:tabs>
+          <w:tab w:val="left" w:pos="2411"/>
+        </w:tabs>
+      </w:pPr>
+      <w:r>
+        <w:t>In queste altre due s</w:t>
+      </w:r>
+      <w:r>
+        <w:t xml:space="preserve">toryboards l’utente può effettuare l’autenticazione e poi procedere alla prenotazione di un appuntamento. </w:t>
+      </w:r>
+    </w:p>
+    <w:p>
+      <w:pPr>
+        <w:tabs>
+          <w:tab w:val="left" w:pos="2411"/>
+        </w:tabs>
+      </w:pPr>
     </w:p>
     <w:p>
       <w:pPr>
@@ -3765,19 +3827,23 @@
       </w:r>
     </w:p>
     <w:p>
-      <w:pPr>
-        <w:rPr>
-          <w:lang w:val="en-GB"/>
-        </w:rPr>
-      </w:pPr>
-    </w:p>
-    <w:p>
-      <w:pPr>
-        <w:rPr>
-          <w:lang w:val="en-GB"/>
-        </w:rPr>
-      </w:pPr>
-    </w:p>
+      <w:r>
+        <w:lastRenderedPageBreak/>
+        <w:t>In quest’ultima storyboard vi è</w:t>
+      </w:r>
+      <w:r>
+        <w:t xml:space="preserve"> rappresentata la sezione </w:t>
+      </w:r>
+      <w:proofErr w:type="spellStart"/>
+      <w:r>
+        <w:t>Ecommerce</w:t>
+      </w:r>
+      <w:proofErr w:type="spellEnd"/>
+      <w:r>
+        <w:t>, in cui l’utente può acquistare un prodotto.</w:t>
+      </w:r>
+    </w:p>
+    <w:p/>
     <w:p>
       <w:pPr>
         <w:pStyle w:val="Stile1"/>
@@ -3785,12 +3851,11 @@
           <w:lang w:val="en-GB"/>
         </w:rPr>
       </w:pPr>
-      <w:bookmarkStart w:id="18" w:name="_Toc220185589"/>
-      <w:r>
-        <w:rPr>
-          <w:lang w:val="en-GB"/>
-        </w:rPr>
-        <w:lastRenderedPageBreak/>
+      <w:bookmarkStart w:id="19" w:name="_Toc221382818"/>
+      <w:r>
+        <w:rPr>
+          <w:lang w:val="en-GB"/>
+        </w:rPr>
         <w:t>3.</w:t>
       </w:r>
       <w:r>
@@ -3805,7 +3870,7 @@
         </w:rPr>
         <w:t>Design</w:t>
       </w:r>
-      <w:bookmarkEnd w:id="18"/>
+      <w:bookmarkEnd w:id="19"/>
     </w:p>
     <w:p>
       <w:pPr>
@@ -3814,14 +3879,14 @@
           <w:lang w:val="en-GB"/>
         </w:rPr>
       </w:pPr>
-      <w:bookmarkStart w:id="19" w:name="_Toc220185590"/>
+      <w:bookmarkStart w:id="20" w:name="_Toc221382819"/>
       <w:r>
         <w:rPr>
           <w:lang w:val="en-GB"/>
         </w:rPr>
         <w:t>3.1 Class diagram</w:t>
       </w:r>
-      <w:bookmarkEnd w:id="19"/>
+      <w:bookmarkEnd w:id="20"/>
     </w:p>
     <w:p>
       <w:pPr>
@@ -3830,14 +3895,14 @@
           <w:lang w:val="en-GB"/>
         </w:rPr>
       </w:pPr>
-      <w:bookmarkStart w:id="20" w:name="_Toc220185591"/>
+      <w:bookmarkStart w:id="21" w:name="_Toc221382820"/>
       <w:r>
         <w:rPr>
           <w:lang w:val="en-GB"/>
         </w:rPr>
         <w:t>3.1.1 vopc (Analysis)</w:t>
       </w:r>
-      <w:bookmarkEnd w:id="20"/>
+      <w:bookmarkEnd w:id="21"/>
     </w:p>
     <w:p>
       <w:pPr>
@@ -3968,31 +4033,6 @@
     </w:p>
     <w:p>
       <w:pPr>
-        <w:jc w:val="center"/>
-        <w:rPr>
-          <w:lang w:val="en-GB"/>
-        </w:rPr>
-      </w:pPr>
-    </w:p>
-    <w:p>
-      <w:pPr>
-        <w:jc w:val="center"/>
-        <w:rPr>
-          <w:lang w:val="en-GB"/>
-        </w:rPr>
-      </w:pPr>
-    </w:p>
-    <w:p>
-      <w:pPr>
-        <w:jc w:val="center"/>
-        <w:rPr>
-          <w:lang w:val="en-GB"/>
-        </w:rPr>
-      </w:pPr>
-    </w:p>
-    <w:p>
-      <w:pPr>
-        <w:jc w:val="center"/>
         <w:rPr>
           <w:lang w:val="en-GB"/>
         </w:rPr>
@@ -4002,12 +4042,12 @@
       <w:pPr>
         <w:pStyle w:val="Titolo3"/>
       </w:pPr>
-      <w:bookmarkStart w:id="21" w:name="_Toc220185592"/>
+      <w:bookmarkStart w:id="22" w:name="_Toc221382821"/>
       <w:r>
         <w:lastRenderedPageBreak/>
         <w:t>3.1.2 Design Level Diagram</w:t>
       </w:r>
-      <w:bookmarkEnd w:id="21"/>
+      <w:bookmarkEnd w:id="22"/>
     </w:p>
     <w:p/>
     <w:p>
@@ -4059,12 +4099,18 @@
       <w:pPr>
         <w:pStyle w:val="Titolo2"/>
       </w:pPr>
-      <w:bookmarkStart w:id="22" w:name="_Toc220185593"/>
+      <w:bookmarkStart w:id="23" w:name="_Toc221382822"/>
       <w:r>
         <w:lastRenderedPageBreak/>
-        <w:t>3.2 design patterns</w:t>
-      </w:r>
-      <w:bookmarkEnd w:id="22"/>
+        <w:t xml:space="preserve">3.2 </w:t>
+      </w:r>
+      <w:r>
+        <w:t>D</w:t>
+      </w:r>
+      <w:r>
+        <w:t>esign patterns</w:t>
+      </w:r>
+      <w:bookmarkEnd w:id="23"/>
     </w:p>
     <w:p>
       <w:r>
@@ -4219,6 +4265,113 @@
     <w:p>
       <w:pPr>
         <w:pStyle w:val="Paragrafoelenco"/>
+        <w:numPr>
+          <w:ilvl w:val="0"/>
+          <w:numId w:val="11"/>
+        </w:numPr>
+      </w:pPr>
+      <w:r>
+        <w:rPr>
+          <w:b/>
+          <w:bCs/>
+        </w:rPr>
+        <w:t>Adapter</w:t>
+      </w:r>
+      <w:r>
+        <w:t>:</w:t>
+      </w:r>
+      <w:r>
+        <w:t xml:space="preserve"> Pattern utilizzato per elaborare in modo sicuro gli input da tastiera nella versione CLI. </w:t>
+      </w:r>
+      <w:r>
+        <w:t xml:space="preserve">La classe </w:t>
+      </w:r>
+      <w:proofErr w:type="spellStart"/>
+      <w:r>
+        <w:rPr>
+          <w:i/>
+          <w:iCs/>
+        </w:rPr>
+        <w:t>GestioneInputCLI</w:t>
+      </w:r>
+      <w:proofErr w:type="spellEnd"/>
+      <w:r>
+        <w:rPr>
+          <w:i/>
+          <w:iCs/>
+        </w:rPr>
+        <w:t xml:space="preserve">, </w:t>
+      </w:r>
+      <w:r>
+        <w:t>adatta</w:t>
+      </w:r>
+      <w:r>
+        <w:rPr>
+          <w:rFonts w:ascii="-webkit-standard" w:hAnsi="-webkit-standard"/>
+          <w:color w:val="000000"/>
+          <w:sz w:val="27"/>
+          <w:szCs w:val="27"/>
+        </w:rPr>
+        <w:t xml:space="preserve"> </w:t>
+      </w:r>
+      <w:r>
+        <w:t>l'interfaccia standard della classe </w:t>
+      </w:r>
+      <w:r>
+        <w:rPr>
+          <w:i/>
+          <w:iCs/>
+        </w:rPr>
+        <w:t>Scanner</w:t>
+      </w:r>
+      <w:r>
+        <w:t> di Java fornendo metodi semplificati e robusti come </w:t>
+      </w:r>
+      <w:proofErr w:type="spellStart"/>
+      <w:proofErr w:type="gramStart"/>
+      <w:r>
+        <w:t>leggiInt</w:t>
+      </w:r>
+      <w:proofErr w:type="spellEnd"/>
+      <w:r>
+        <w:t>(</w:t>
+      </w:r>
+      <w:proofErr w:type="gramEnd"/>
+      <w:r>
+        <w:t>) e </w:t>
+      </w:r>
+      <w:proofErr w:type="spellStart"/>
+      <w:proofErr w:type="gramStart"/>
+      <w:r>
+        <w:t>leggiString</w:t>
+      </w:r>
+      <w:proofErr w:type="spellEnd"/>
+      <w:r>
+        <w:t>(</w:t>
+      </w:r>
+      <w:proofErr w:type="gramEnd"/>
+      <w:r>
+        <w:t>).</w:t>
+      </w:r>
+      <w:r>
+        <w:t xml:space="preserve"> Permette di gestire la validazione dei dati proteggendo </w:t>
+      </w:r>
+      <w:proofErr w:type="spellStart"/>
+      <w:r>
+        <w:t>l’applicazioni</w:t>
+      </w:r>
+      <w:proofErr w:type="spellEnd"/>
+      <w:r>
+        <w:t xml:space="preserve"> da errori di input.</w:t>
+      </w:r>
+    </w:p>
+    <w:p>
+      <w:pPr>
+        <w:pStyle w:val="Paragrafoelenco"/>
+        <w:rPr>
+          <w:i/>
+          <w:iCs/>
+        </w:rPr>
       </w:pPr>
     </w:p>
     <w:p>
@@ -4441,39 +4594,81 @@
         <w:t xml:space="preserve"> </w:t>
       </w:r>
       <w:r>
-        <w:t>dall'implementazione specifica del livello di persistenza.</w:t>
-      </w:r>
-    </w:p>
-    <w:p>
-      <w:pPr>
+        <w:t>dall'implementazione specifica del livello di persistenza</w:t>
+      </w:r>
+      <w:r>
+        <w:t>.</w:t>
+      </w:r>
+    </w:p>
+    <w:p>
+      <w:pPr>
+        <w:pStyle w:val="Paragrafoelenco"/>
         <w:rPr>
           <w:i/>
           <w:iCs/>
         </w:rPr>
       </w:pPr>
-      <w:r>
+    </w:p>
+    <w:p>
+      <w:pPr>
+        <w:pStyle w:val="Paragrafoelenco"/>
+        <w:numPr>
+          <w:ilvl w:val="0"/>
+          <w:numId w:val="11"/>
+        </w:numPr>
         <w:rPr>
           <w:i/>
           <w:iCs/>
         </w:rPr>
-        <w:t xml:space="preserve"> </w:t>
-      </w:r>
-    </w:p>
-    <w:p>
-      <w:pPr>
+      </w:pPr>
+      <w:r>
+        <w:rPr>
+          <w:b/>
+          <w:bCs/>
+        </w:rPr>
+        <w:t>Model View Controller</w:t>
+      </w:r>
+      <w:r>
         <w:rPr>
           <w:i/>
           <w:iCs/>
         </w:rPr>
-      </w:pPr>
-    </w:p>
-    <w:p>
-      <w:pPr>
+        <w:t>:</w:t>
+      </w:r>
+      <w:r>
         <w:rPr>
           <w:i/>
           <w:iCs/>
         </w:rPr>
-      </w:pPr>
+        <w:t xml:space="preserve"> </w:t>
+      </w:r>
+      <w:r>
+        <w:t xml:space="preserve">L’architettura MVC permette di separare in modo chiaro la parte di Model, Clienti e Proprietaria, la parte della </w:t>
+      </w:r>
+      <w:proofErr w:type="spellStart"/>
+      <w:r>
+        <w:t>View</w:t>
+      </w:r>
+      <w:proofErr w:type="spellEnd"/>
+      <w:r>
+        <w:t xml:space="preserve">, CLI e file FXML, e la parte dei Controller, </w:t>
+      </w:r>
+      <w:proofErr w:type="spellStart"/>
+      <w:r>
+        <w:t>PrenotazioneController</w:t>
+      </w:r>
+      <w:proofErr w:type="spellEnd"/>
+      <w:r>
+        <w:t xml:space="preserve">, </w:t>
+      </w:r>
+      <w:proofErr w:type="spellStart"/>
+      <w:r>
+        <w:t>LoginController</w:t>
+      </w:r>
+      <w:proofErr w:type="spellEnd"/>
+      <w:r>
+        <w:t xml:space="preserve"> etc. Così da ottenere una divisione precisa tra Interfaccia utente e Logica di Business.</w:t>
+      </w:r>
     </w:p>
     <w:p>
       <w:pPr>
@@ -4482,14 +4677,13 @@
           <w:iCs/>
         </w:rPr>
       </w:pPr>
-    </w:p>
-    <w:p>
-      <w:pPr>
+      <w:r>
         <w:rPr>
           <w:i/>
           <w:iCs/>
         </w:rPr>
-      </w:pPr>
+        <w:t xml:space="preserve"> </w:t>
+      </w:r>
     </w:p>
     <w:p>
       <w:pPr>
@@ -4605,28 +4799,32 @@
     </w:p>
     <w:p>
       <w:pPr>
-        <w:rPr>
-          <w:i/>
-          <w:iCs/>
-        </w:rPr>
-      </w:pPr>
-    </w:p>
-    <w:p>
-      <w:pPr>
         <w:pStyle w:val="Titolo2"/>
         <w:rPr>
           <w:lang w:val="en-GB"/>
         </w:rPr>
       </w:pPr>
-      <w:bookmarkStart w:id="23" w:name="_Toc220185594"/>
+      <w:bookmarkStart w:id="24" w:name="_Toc221382823"/>
       <w:r>
         <w:rPr>
           <w:lang w:val="en-GB"/>
         </w:rPr>
         <w:lastRenderedPageBreak/>
-        <w:t>3.3 activity diagram</w:t>
-      </w:r>
-      <w:bookmarkEnd w:id="23"/>
+        <w:t xml:space="preserve">3.3 </w:t>
+      </w:r>
+      <w:r>
+        <w:rPr>
+          <w:lang w:val="en-GB"/>
+        </w:rPr>
+        <w:t>A</w:t>
+      </w:r>
+      <w:r>
+        <w:rPr>
+          <w:lang w:val="en-GB"/>
+        </w:rPr>
+        <w:t>ctivity diagram</w:t>
+      </w:r>
+      <w:bookmarkEnd w:id="24"/>
     </w:p>
     <w:p>
       <w:pPr>
@@ -4733,22 +4931,27 @@
           <w:lang w:val="en-GB"/>
         </w:rPr>
       </w:pPr>
-      <w:bookmarkStart w:id="24" w:name="_Toc220185595"/>
+      <w:bookmarkStart w:id="25" w:name="_Toc221382824"/>
       <w:r>
         <w:rPr>
           <w:lang w:val="en-GB"/>
         </w:rPr>
         <w:lastRenderedPageBreak/>
-        <w:t>3.4 sequence diagram</w:t>
-      </w:r>
-      <w:bookmarkEnd w:id="24"/>
-    </w:p>
-    <w:p>
-      <w:pPr>
-        <w:rPr>
-          <w:lang w:val="en-GB"/>
-        </w:rPr>
-      </w:pPr>
+        <w:t xml:space="preserve">3.4 </w:t>
+      </w:r>
+      <w:r>
+        <w:rPr>
+          <w:lang w:val="en-GB"/>
+        </w:rPr>
+        <w:t>S</w:t>
+      </w:r>
+      <w:r>
+        <w:rPr>
+          <w:lang w:val="en-GB"/>
+        </w:rPr>
+        <w:t>equence diagram</w:t>
+      </w:r>
+      <w:bookmarkEnd w:id="25"/>
     </w:p>
     <w:p>
       <w:pPr>
@@ -4773,7 +4976,7 @@
           <w:lang w:val="en-GB"/>
         </w:rPr>
         <w:drawing>
-          <wp:inline distT="0" distB="0" distL="0" distR="0" wp14:anchorId="6959587D" wp14:editId="2FD05EA9">
+          <wp:inline distT="0" distB="0" distL="0" distR="0" wp14:anchorId="6959587D" wp14:editId="030124D1">
             <wp:extent cx="6104964" cy="8236373"/>
             <wp:effectExtent l="0" t="0" r="3810" b="6350"/>
             <wp:docPr id="2059299856" name="Immagine 2" descr="Immagine che contiene diagramma, testo, schizzo, Disegno tecnico&#10;&#10;Il contenuto generato dall'IA potrebbe non essere corretto."/>
@@ -4802,7 +5005,7 @@
                   <pic:spPr>
                     <a:xfrm>
                       <a:off x="0" y="0"/>
-                      <a:ext cx="6135682" cy="8277816"/>
+                      <a:ext cx="6104964" cy="8236373"/>
                     </a:xfrm>
                     <a:prstGeom prst="rect">
                       <a:avLst/>
@@ -4816,29 +5019,47 @@
       </w:r>
     </w:p>
     <w:p>
+      <w:r>
+        <w:t xml:space="preserve">* </w:t>
+      </w:r>
+      <w:r>
+        <w:t xml:space="preserve">Sono presenti alcune differenze tra il </w:t>
+      </w:r>
+      <w:proofErr w:type="spellStart"/>
+      <w:r>
+        <w:t>sequence</w:t>
+      </w:r>
+      <w:proofErr w:type="spellEnd"/>
+      <w:r>
+        <w:t xml:space="preserve"> </w:t>
+      </w:r>
+      <w:proofErr w:type="spellStart"/>
+      <w:r>
+        <w:t>diagram</w:t>
+      </w:r>
+      <w:proofErr w:type="spellEnd"/>
+      <w:r>
+        <w:t xml:space="preserve"> sopra riportato e l’effettivo codice implementato: non sono state implementate le frecce asincrone.</w:t>
+      </w:r>
+    </w:p>
+    <w:p>
       <w:pPr>
         <w:pStyle w:val="Titolo2"/>
-        <w:rPr>
-          <w:lang w:val="en-GB"/>
-        </w:rPr>
-      </w:pPr>
-      <w:bookmarkStart w:id="25" w:name="_Toc220185596"/>
-      <w:r>
-        <w:rPr>
-          <w:lang w:val="en-GB"/>
-        </w:rPr>
+      </w:pPr>
+      <w:bookmarkStart w:id="26" w:name="_Toc221382825"/>
+      <w:r>
         <w:lastRenderedPageBreak/>
-        <w:t>3.5 state diagram</w:t>
-      </w:r>
-      <w:bookmarkEnd w:id="25"/>
-    </w:p>
-    <w:p>
-      <w:pPr>
-        <w:rPr>
-          <w:lang w:val="en-GB"/>
-        </w:rPr>
-      </w:pPr>
-    </w:p>
+        <w:t xml:space="preserve">3.5 </w:t>
+      </w:r>
+      <w:r>
+        <w:t>S</w:t>
+      </w:r>
+      <w:r>
+        <w:t>tate diagram</w:t>
+      </w:r>
+      <w:bookmarkEnd w:id="26"/>
+    </w:p>
+    <w:p/>
     <w:p>
       <w:pPr>
         <w:jc w:val="center"/>
@@ -4897,37 +5118,305 @@
     <w:p>
       <w:pPr>
         <w:pStyle w:val="Stile1"/>
-        <w:rPr>
-          <w:lang w:val="en-GB"/>
-        </w:rPr>
-      </w:pPr>
-      <w:bookmarkStart w:id="26" w:name="_Toc220185597"/>
-      <w:r>
-        <w:rPr>
-          <w:lang w:val="en-GB"/>
-        </w:rPr>
+      </w:pPr>
+      <w:bookmarkStart w:id="27" w:name="_Toc221382826"/>
+      <w:r>
         <w:t>4.</w:t>
       </w:r>
       <w:r>
-        <w:rPr>
-          <w:lang w:val="en-GB"/>
-        </w:rPr>
         <w:t xml:space="preserve"> </w:t>
       </w:r>
       <w:r>
-        <w:rPr>
-          <w:lang w:val="en-GB"/>
-        </w:rPr>
         <w:t>Testing</w:t>
       </w:r>
-      <w:bookmarkEnd w:id="26"/>
-    </w:p>
-    <w:p>
-      <w:pPr>
-        <w:rPr>
-          <w:lang w:val="en-GB"/>
-        </w:rPr>
-      </w:pPr>
+      <w:bookmarkEnd w:id="27"/>
+    </w:p>
+    <w:p>
+      <w:r>
+        <w:t>I test effettuati sono</w:t>
+      </w:r>
+      <w:r>
+        <w:t xml:space="preserve"> i seguenti:</w:t>
+      </w:r>
+    </w:p>
+    <w:p>
+      <w:proofErr w:type="spellStart"/>
+      <w:r>
+        <w:rPr>
+          <w:b/>
+          <w:bCs/>
+          <w:i/>
+          <w:iCs/>
+        </w:rPr>
+        <w:t>TestAgendaController</w:t>
+      </w:r>
+      <w:proofErr w:type="spellEnd"/>
+      <w:r>
+        <w:t xml:space="preserve">: </w:t>
+      </w:r>
+      <w:r>
+        <w:t>Si occupa di testare l'integrazione tra il processo di prenotazione e la visualizzazione centralizzata degli appuntamenti.</w:t>
+      </w:r>
+    </w:p>
+    <w:p>
+      <w:pPr>
+        <w:pStyle w:val="Paragrafoelenco"/>
+        <w:numPr>
+          <w:ilvl w:val="0"/>
+          <w:numId w:val="12"/>
+        </w:numPr>
+      </w:pPr>
+      <w:proofErr w:type="spellStart"/>
+      <w:r>
+        <w:t>testRecuperoAppuntamentiSalvati</w:t>
+      </w:r>
+      <w:proofErr w:type="spellEnd"/>
+      <w:r>
+        <w:t>: Verifica che, dopo aver confermato un appuntamento tramite il </w:t>
+      </w:r>
+      <w:proofErr w:type="spellStart"/>
+      <w:r>
+        <w:t>PrenotazioneController</w:t>
+      </w:r>
+      <w:proofErr w:type="spellEnd"/>
+      <w:r>
+        <w:t>, questo venga correttamente salvato e sia visibile nella lista recuperata dall'</w:t>
+      </w:r>
+      <w:proofErr w:type="spellStart"/>
+      <w:r>
+        <w:t>AgendaController</w:t>
+      </w:r>
+      <w:proofErr w:type="spellEnd"/>
+      <w:r>
+        <w:t xml:space="preserve">. Il test controlla la corrispondenza dei dati inseriti, come </w:t>
+      </w:r>
+      <w:proofErr w:type="gramStart"/>
+      <w:r>
+        <w:t>l'email</w:t>
+      </w:r>
+      <w:proofErr w:type="gramEnd"/>
+      <w:r>
+        <w:t xml:space="preserve"> del cliente e la data.</w:t>
+      </w:r>
+    </w:p>
+    <w:p>
+      <w:pPr>
+        <w:pStyle w:val="Paragrafoelenco"/>
+      </w:pPr>
+    </w:p>
+    <w:p>
+      <w:proofErr w:type="spellStart"/>
+      <w:r>
+        <w:rPr>
+          <w:b/>
+          <w:bCs/>
+          <w:i/>
+          <w:iCs/>
+        </w:rPr>
+        <w:t>TestLoginController</w:t>
+      </w:r>
+      <w:proofErr w:type="spellEnd"/>
+      <w:r>
+        <w:t xml:space="preserve">: </w:t>
+      </w:r>
+      <w:r>
+        <w:t xml:space="preserve">Questa classe verifica la </w:t>
+      </w:r>
+      <w:r>
+        <w:t>correttezza</w:t>
+      </w:r>
+      <w:r>
+        <w:t xml:space="preserve"> dei processi di autenticazione e gestione degli utenti.</w:t>
+      </w:r>
+    </w:p>
+    <w:p>
+      <w:pPr>
+        <w:pStyle w:val="Paragrafoelenco"/>
+        <w:numPr>
+          <w:ilvl w:val="0"/>
+          <w:numId w:val="12"/>
+        </w:numPr>
+      </w:pPr>
+      <w:proofErr w:type="spellStart"/>
+      <w:r>
+        <w:t>testRegistrazioneSuccesso</w:t>
+      </w:r>
+      <w:proofErr w:type="spellEnd"/>
+      <w:r>
+        <w:t>: Conferma che un nuovo utente venga correttamente registrato nel sistema e che il metodo restituisca un esito positivo.</w:t>
+      </w:r>
+    </w:p>
+    <w:p>
+      <w:pPr>
+        <w:numPr>
+          <w:ilvl w:val="0"/>
+          <w:numId w:val="14"/>
+        </w:numPr>
+      </w:pPr>
+      <w:proofErr w:type="spellStart"/>
+      <w:r>
+        <w:t>testLoginSuccesso</w:t>
+      </w:r>
+      <w:proofErr w:type="spellEnd"/>
+      <w:r>
+        <w:t>: Valida la procedura di accesso, assicurandosi che un utente registrato possa autenticarsi fornendo le credenziali corrette.</w:t>
+      </w:r>
+    </w:p>
+    <w:p>
+      <w:pPr>
+        <w:numPr>
+          <w:ilvl w:val="0"/>
+          <w:numId w:val="14"/>
+        </w:numPr>
+      </w:pPr>
+      <w:proofErr w:type="spellStart"/>
+      <w:r>
+        <w:lastRenderedPageBreak/>
+        <w:t>testLoginFallitoPasswordErrata</w:t>
+      </w:r>
+      <w:proofErr w:type="spellEnd"/>
+      <w:r>
+        <w:t>: Verifica che il sistema gestisca correttamente i tentativi di accesso con password errata, lanciando l'apposita eccezione </w:t>
+      </w:r>
+      <w:proofErr w:type="spellStart"/>
+      <w:r>
+        <w:t>LoginException</w:t>
+      </w:r>
+      <w:proofErr w:type="spellEnd"/>
+      <w:r>
+        <w:t>.</w:t>
+      </w:r>
+    </w:p>
+    <w:p>
+      <w:pPr>
+        <w:numPr>
+          <w:ilvl w:val="0"/>
+          <w:numId w:val="14"/>
+        </w:numPr>
+      </w:pPr>
+      <w:proofErr w:type="spellStart"/>
+      <w:r>
+        <w:t>testRegistrazioneEmailDuplicata</w:t>
+      </w:r>
+      <w:proofErr w:type="spellEnd"/>
+      <w:r>
+        <w:t xml:space="preserve">: Assicura l'integrità dei dati impedendo la registrazione di un account se </w:t>
+      </w:r>
+      <w:proofErr w:type="gramStart"/>
+      <w:r>
+        <w:t>l'email</w:t>
+      </w:r>
+      <w:proofErr w:type="gramEnd"/>
+      <w:r>
+        <w:t xml:space="preserve"> fornita è già presente nel database di persistenza, sollevando un'eccezione di errore.</w:t>
+      </w:r>
+    </w:p>
+    <w:p>
+      <w:proofErr w:type="spellStart"/>
+      <w:r>
+        <w:rPr>
+          <w:b/>
+          <w:bCs/>
+          <w:i/>
+          <w:iCs/>
+        </w:rPr>
+        <w:t>TestEcommerceController</w:t>
+      </w:r>
+      <w:proofErr w:type="spellEnd"/>
+      <w:r>
+        <w:t xml:space="preserve">: </w:t>
+      </w:r>
+      <w:r>
+        <w:t>Valida la logica di business legata alla gestione del carrello e alla creazione degli ordini.</w:t>
+      </w:r>
+    </w:p>
+    <w:p>
+      <w:pPr>
+        <w:numPr>
+          <w:ilvl w:val="0"/>
+          <w:numId w:val="15"/>
+        </w:numPr>
+      </w:pPr>
+      <w:proofErr w:type="spellStart"/>
+      <w:r>
+        <w:t>testCreaOrdineCarrelloVuoto</w:t>
+      </w:r>
+      <w:proofErr w:type="spellEnd"/>
+      <w:r>
+        <w:t>: Garantisce che non sia possibile processare un ordine se il carrello non contiene prodotti, prevenendo la creazione di record non validi nel sistema.</w:t>
+      </w:r>
+    </w:p>
+    <w:p>
+      <w:pPr>
+        <w:numPr>
+          <w:ilvl w:val="0"/>
+          <w:numId w:val="15"/>
+        </w:numPr>
+      </w:pPr>
+      <w:proofErr w:type="spellStart"/>
+      <w:r>
+        <w:t>testProcessaOrdineSuccesso</w:t>
+      </w:r>
+      <w:proofErr w:type="spellEnd"/>
+      <w:r>
+        <w:t>: Conferma che il processo di acquisto vada a buon fine quando il carrello contiene almeno un prodotto e i dati del cliente sono correttamente valorizzati.</w:t>
+      </w:r>
+    </w:p>
+    <w:p>
+      <w:pPr>
+        <w:rPr>
+          <w:b/>
+          <w:bCs/>
+          <w:i/>
+          <w:iCs/>
+        </w:rPr>
+      </w:pPr>
+    </w:p>
+    <w:p>
+      <w:r>
+        <w:rPr>
+          <w:b/>
+          <w:bCs/>
+          <w:i/>
+          <w:iCs/>
+        </w:rPr>
+        <w:t>Link ai test:</w:t>
+      </w:r>
+      <w:r>
+        <w:t xml:space="preserve"> </w:t>
+      </w:r>
+      <w:hyperlink r:id="rId18" w:history="1">
+        <w:r>
+          <w:rPr>
+            <w:rStyle w:val="Collegamentoipertestuale"/>
+          </w:rPr>
+          <w:t>https://github.com/LudoR7/ProgettoISPW/tree/</w:t>
+        </w:r>
+        <w:r>
+          <w:rPr>
+            <w:rStyle w:val="Collegamentoipertestuale"/>
+          </w:rPr>
+          <w:t>m</w:t>
+        </w:r>
+        <w:r>
+          <w:rPr>
+            <w:rStyle w:val="Collegamentoipertestuale"/>
+          </w:rPr>
+          <w:t>ain/Artigi</w:t>
+        </w:r>
+        <w:r>
+          <w:rPr>
+            <w:rStyle w:val="Collegamentoipertestuale"/>
+          </w:rPr>
+          <w:t>a</w:t>
+        </w:r>
+        <w:r>
+          <w:rPr>
+            <w:rStyle w:val="Collegamentoipertestuale"/>
+          </w:rPr>
+          <w:t>nHair/src/test/java/com/artigianhair</w:t>
+        </w:r>
+      </w:hyperlink>
     </w:p>
     <w:p>
       <w:pPr>
@@ -4938,29 +5427,115 @@
           <w:spacing w:val="15"/>
           <w:sz w:val="28"/>
           <w:szCs w:val="24"/>
-          <w:lang w:val="en-GB"/>
         </w:rPr>
       </w:pPr>
     </w:p>
     <w:p>
       <w:pPr>
         <w:pStyle w:val="Stile1"/>
-        <w:rPr>
-          <w:lang w:val="en-GB"/>
-        </w:rPr>
-      </w:pPr>
-      <w:bookmarkStart w:id="27" w:name="_Toc220185598"/>
-      <w:r>
-        <w:rPr>
-          <w:lang w:val="en-GB"/>
-        </w:rPr>
+      </w:pPr>
+      <w:bookmarkStart w:id="28" w:name="_Toc221382827"/>
+      <w:r>
         <w:t>5. Code</w:t>
       </w:r>
-      <w:bookmarkEnd w:id="27"/>
+      <w:bookmarkEnd w:id="28"/>
+    </w:p>
+    <w:p>
+      <w:pPr>
+        <w:rPr>
+          <w:i/>
+          <w:caps/>
+          <w:color w:val="EADBD4" w:themeColor="accent3" w:themeTint="33"/>
+          <w:spacing w:val="15"/>
+          <w:sz w:val="28"/>
+          <w:szCs w:val="24"/>
+        </w:rPr>
+      </w:pPr>
+    </w:p>
+    <w:p>
+      <w:pPr>
+        <w:rPr>
+          <w:lang w:val="en-GB"/>
+        </w:rPr>
+      </w:pPr>
+      <w:r>
+        <w:rPr>
+          <w:lang w:val="en-GB"/>
+        </w:rPr>
+        <w:t xml:space="preserve">Link Video: </w:t>
+      </w:r>
+      <w:r>
+        <w:fldChar w:fldCharType="begin"/>
+      </w:r>
+      <w:r>
+        <w:rPr>
+          <w:lang w:val="en-GB"/>
+        </w:rPr>
+        <w:instrText>HYPERLINK "https://drive.google.com/drive/folders/1utWTD9OLc_Yue2OWPUNkYLYSPv6XzDfv?hl=it"</w:instrText>
+      </w:r>
+      <w:r>
+        <w:fldChar w:fldCharType="separate"/>
+      </w:r>
+      <w:r>
+        <w:rPr>
+          <w:rStyle w:val="Collegamentoipertestuale"/>
+          <w:lang w:val="en-GB"/>
+        </w:rPr>
+        <w:t>https://drive.g</w:t>
+      </w:r>
+      <w:r>
+        <w:rPr>
+          <w:rStyle w:val="Collegamentoipertestuale"/>
+          <w:lang w:val="en-GB"/>
+        </w:rPr>
+        <w:t>o</w:t>
+      </w:r>
+      <w:r>
+        <w:rPr>
+          <w:rStyle w:val="Collegamentoipertestuale"/>
+          <w:lang w:val="en-GB"/>
+        </w:rPr>
+        <w:t>ogle.com/drive/folders/1utWT</w:t>
+      </w:r>
+      <w:r>
+        <w:rPr>
+          <w:rStyle w:val="Collegamentoipertestuale"/>
+          <w:lang w:val="en-GB"/>
+        </w:rPr>
+        <w:t>D</w:t>
+      </w:r>
+      <w:r>
+        <w:rPr>
+          <w:rStyle w:val="Collegamentoipertestuale"/>
+          <w:lang w:val="en-GB"/>
+        </w:rPr>
+        <w:t>9OLc_Yue2OWPUNkYLYSPv6XzDfv?hl=it</w:t>
+      </w:r>
+      <w:r>
+        <w:fldChar w:fldCharType="end"/>
+      </w:r>
+    </w:p>
+    <w:p>
+      <w:r>
+        <w:t xml:space="preserve">Link Codice: </w:t>
+      </w:r>
+    </w:p>
+    <w:p>
+      <w:r>
+        <w:t xml:space="preserve">Link </w:t>
+      </w:r>
+      <w:proofErr w:type="spellStart"/>
+      <w:r>
+        <w:t>SonarCloud</w:t>
+      </w:r>
+      <w:proofErr w:type="spellEnd"/>
+      <w:r>
+        <w:t>:</w:t>
+      </w:r>
     </w:p>
     <w:sectPr>
-      <w:headerReference w:type="even" r:id="rId18"/>
-      <w:headerReference w:type="default" r:id="rId19"/>
+      <w:headerReference w:type="even" r:id="rId19"/>
+      <w:headerReference w:type="default" r:id="rId20"/>
       <w:pgSz w:w="11906" w:h="16838"/>
       <w:pgMar w:top="1417" w:right="1134" w:bottom="1134" w:left="1134" w:header="454" w:footer="346" w:gutter="0"/>
       <w:cols w:space="708"/>
@@ -5260,6 +5835,119 @@
     </w:lvl>
   </w:abstractNum>
   <w:abstractNum w:abstractNumId="1" w15:restartNumberingAfterBreak="0">
+    <w:nsid w:val="0C053B18"/>
+    <w:multiLevelType w:val="hybridMultilevel"/>
+    <w:tmpl w:val="38FA181C"/>
+    <w:lvl w:ilvl="0" w:tplc="544C3CCE">
+      <w:start w:val="1"/>
+      <w:numFmt w:val="bullet"/>
+      <w:lvlText w:val="o"/>
+      <w:lvlJc w:val="left"/>
+      <w:pPr>
+        <w:ind w:left="720" w:hanging="360"/>
+      </w:pPr>
+      <w:rPr>
+        <w:rFonts w:ascii="Courier New" w:hAnsi="Courier New" w:hint="default"/>
+      </w:rPr>
+    </w:lvl>
+    <w:lvl w:ilvl="1" w:tplc="04100003" w:tentative="1">
+      <w:start w:val="1"/>
+      <w:numFmt w:val="bullet"/>
+      <w:lvlText w:val="o"/>
+      <w:lvlJc w:val="left"/>
+      <w:pPr>
+        <w:ind w:left="1440" w:hanging="360"/>
+      </w:pPr>
+      <w:rPr>
+        <w:rFonts w:ascii="Courier New" w:hAnsi="Courier New" w:cs="Courier New" w:hint="default"/>
+      </w:rPr>
+    </w:lvl>
+    <w:lvl w:ilvl="2" w:tplc="04100005" w:tentative="1">
+      <w:start w:val="1"/>
+      <w:numFmt w:val="bullet"/>
+      <w:lvlText w:val=""/>
+      <w:lvlJc w:val="left"/>
+      <w:pPr>
+        <w:ind w:left="2160" w:hanging="360"/>
+      </w:pPr>
+      <w:rPr>
+        <w:rFonts w:ascii="Wingdings" w:hAnsi="Wingdings" w:hint="default"/>
+      </w:rPr>
+    </w:lvl>
+    <w:lvl w:ilvl="3" w:tplc="04100001" w:tentative="1">
+      <w:start w:val="1"/>
+      <w:numFmt w:val="bullet"/>
+      <w:lvlText w:val=""/>
+      <w:lvlJc w:val="left"/>
+      <w:pPr>
+        <w:ind w:left="2880" w:hanging="360"/>
+      </w:pPr>
+      <w:rPr>
+        <w:rFonts w:ascii="Symbol" w:hAnsi="Symbol" w:hint="default"/>
+      </w:rPr>
+    </w:lvl>
+    <w:lvl w:ilvl="4" w:tplc="04100003" w:tentative="1">
+      <w:start w:val="1"/>
+      <w:numFmt w:val="bullet"/>
+      <w:lvlText w:val="o"/>
+      <w:lvlJc w:val="left"/>
+      <w:pPr>
+        <w:ind w:left="3600" w:hanging="360"/>
+      </w:pPr>
+      <w:rPr>
+        <w:rFonts w:ascii="Courier New" w:hAnsi="Courier New" w:cs="Courier New" w:hint="default"/>
+      </w:rPr>
+    </w:lvl>
+    <w:lvl w:ilvl="5" w:tplc="04100005" w:tentative="1">
+      <w:start w:val="1"/>
+      <w:numFmt w:val="bullet"/>
+      <w:lvlText w:val=""/>
+      <w:lvlJc w:val="left"/>
+      <w:pPr>
+        <w:ind w:left="4320" w:hanging="360"/>
+      </w:pPr>
+      <w:rPr>
+        <w:rFonts w:ascii="Wingdings" w:hAnsi="Wingdings" w:hint="default"/>
+      </w:rPr>
+    </w:lvl>
+    <w:lvl w:ilvl="6" w:tplc="04100001" w:tentative="1">
+      <w:start w:val="1"/>
+      <w:numFmt w:val="bullet"/>
+      <w:lvlText w:val=""/>
+      <w:lvlJc w:val="left"/>
+      <w:pPr>
+        <w:ind w:left="5040" w:hanging="360"/>
+      </w:pPr>
+      <w:rPr>
+        <w:rFonts w:ascii="Symbol" w:hAnsi="Symbol" w:hint="default"/>
+      </w:rPr>
+    </w:lvl>
+    <w:lvl w:ilvl="7" w:tplc="04100003" w:tentative="1">
+      <w:start w:val="1"/>
+      <w:numFmt w:val="bullet"/>
+      <w:lvlText w:val="o"/>
+      <w:lvlJc w:val="left"/>
+      <w:pPr>
+        <w:ind w:left="5760" w:hanging="360"/>
+      </w:pPr>
+      <w:rPr>
+        <w:rFonts w:ascii="Courier New" w:hAnsi="Courier New" w:cs="Courier New" w:hint="default"/>
+      </w:rPr>
+    </w:lvl>
+    <w:lvl w:ilvl="8" w:tplc="04100005" w:tentative="1">
+      <w:start w:val="1"/>
+      <w:numFmt w:val="bullet"/>
+      <w:lvlText w:val=""/>
+      <w:lvlJc w:val="left"/>
+      <w:pPr>
+        <w:ind w:left="6480" w:hanging="360"/>
+      </w:pPr>
+      <w:rPr>
+        <w:rFonts w:ascii="Wingdings" w:hAnsi="Wingdings" w:hint="default"/>
+      </w:rPr>
+    </w:lvl>
+  </w:abstractNum>
+  <w:abstractNum w:abstractNumId="2" w15:restartNumberingAfterBreak="0">
     <w:nsid w:val="16A02599"/>
     <w:multiLevelType w:val="multilevel"/>
     <w:tmpl w:val="4D6454F8"/>
@@ -5376,7 +6064,7 @@
       </w:pPr>
     </w:lvl>
   </w:abstractNum>
-  <w:abstractNum w:abstractNumId="2" w15:restartNumberingAfterBreak="0">
+  <w:abstractNum w:abstractNumId="3" w15:restartNumberingAfterBreak="0">
     <w:nsid w:val="1A056A31"/>
     <w:multiLevelType w:val="hybridMultilevel"/>
     <w:tmpl w:val="3640A282"/>
@@ -5462,7 +6150,299 @@
       </w:pPr>
     </w:lvl>
   </w:abstractNum>
-  <w:abstractNum w:abstractNumId="3" w15:restartNumberingAfterBreak="0">
+  <w:abstractNum w:abstractNumId="4" w15:restartNumberingAfterBreak="0">
+    <w:nsid w:val="2353581B"/>
+    <w:multiLevelType w:val="multilevel"/>
+    <w:tmpl w:val="E8B870E0"/>
+    <w:lvl w:ilvl="0">
+      <w:start w:val="1"/>
+      <w:numFmt w:val="bullet"/>
+      <w:lvlText w:val="o"/>
+      <w:lvlJc w:val="left"/>
+      <w:pPr>
+        <w:ind w:left="720" w:hanging="360"/>
+      </w:pPr>
+      <w:rPr>
+        <w:rFonts w:ascii="Courier New" w:hAnsi="Courier New" w:hint="default"/>
+        <w:sz w:val="20"/>
+      </w:rPr>
+    </w:lvl>
+    <w:lvl w:ilvl="1" w:tentative="1">
+      <w:start w:val="1"/>
+      <w:numFmt w:val="bullet"/>
+      <w:lvlText w:val="o"/>
+      <w:lvlJc w:val="left"/>
+      <w:pPr>
+        <w:tabs>
+          <w:tab w:val="num" w:pos="1440"/>
+        </w:tabs>
+        <w:ind w:left="1440" w:hanging="360"/>
+      </w:pPr>
+      <w:rPr>
+        <w:rFonts w:ascii="Courier New" w:hAnsi="Courier New" w:hint="default"/>
+        <w:sz w:val="20"/>
+      </w:rPr>
+    </w:lvl>
+    <w:lvl w:ilvl="2" w:tentative="1">
+      <w:start w:val="1"/>
+      <w:numFmt w:val="bullet"/>
+      <w:lvlText w:val=""/>
+      <w:lvlJc w:val="left"/>
+      <w:pPr>
+        <w:tabs>
+          <w:tab w:val="num" w:pos="2160"/>
+        </w:tabs>
+        <w:ind w:left="2160" w:hanging="360"/>
+      </w:pPr>
+      <w:rPr>
+        <w:rFonts w:ascii="Wingdings" w:hAnsi="Wingdings" w:hint="default"/>
+        <w:sz w:val="20"/>
+      </w:rPr>
+    </w:lvl>
+    <w:lvl w:ilvl="3" w:tentative="1">
+      <w:start w:val="1"/>
+      <w:numFmt w:val="bullet"/>
+      <w:lvlText w:val=""/>
+      <w:lvlJc w:val="left"/>
+      <w:pPr>
+        <w:tabs>
+          <w:tab w:val="num" w:pos="2880"/>
+        </w:tabs>
+        <w:ind w:left="2880" w:hanging="360"/>
+      </w:pPr>
+      <w:rPr>
+        <w:rFonts w:ascii="Wingdings" w:hAnsi="Wingdings" w:hint="default"/>
+        <w:sz w:val="20"/>
+      </w:rPr>
+    </w:lvl>
+    <w:lvl w:ilvl="4" w:tentative="1">
+      <w:start w:val="1"/>
+      <w:numFmt w:val="bullet"/>
+      <w:lvlText w:val=""/>
+      <w:lvlJc w:val="left"/>
+      <w:pPr>
+        <w:tabs>
+          <w:tab w:val="num" w:pos="3600"/>
+        </w:tabs>
+        <w:ind w:left="3600" w:hanging="360"/>
+      </w:pPr>
+      <w:rPr>
+        <w:rFonts w:ascii="Wingdings" w:hAnsi="Wingdings" w:hint="default"/>
+        <w:sz w:val="20"/>
+      </w:rPr>
+    </w:lvl>
+    <w:lvl w:ilvl="5" w:tentative="1">
+      <w:start w:val="1"/>
+      <w:numFmt w:val="bullet"/>
+      <w:lvlText w:val=""/>
+      <w:lvlJc w:val="left"/>
+      <w:pPr>
+        <w:tabs>
+          <w:tab w:val="num" w:pos="4320"/>
+        </w:tabs>
+        <w:ind w:left="4320" w:hanging="360"/>
+      </w:pPr>
+      <w:rPr>
+        <w:rFonts w:ascii="Wingdings" w:hAnsi="Wingdings" w:hint="default"/>
+        <w:sz w:val="20"/>
+      </w:rPr>
+    </w:lvl>
+    <w:lvl w:ilvl="6" w:tentative="1">
+      <w:start w:val="1"/>
+      <w:numFmt w:val="bullet"/>
+      <w:lvlText w:val=""/>
+      <w:lvlJc w:val="left"/>
+      <w:pPr>
+        <w:tabs>
+          <w:tab w:val="num" w:pos="5040"/>
+        </w:tabs>
+        <w:ind w:left="5040" w:hanging="360"/>
+      </w:pPr>
+      <w:rPr>
+        <w:rFonts w:ascii="Wingdings" w:hAnsi="Wingdings" w:hint="default"/>
+        <w:sz w:val="20"/>
+      </w:rPr>
+    </w:lvl>
+    <w:lvl w:ilvl="7" w:tentative="1">
+      <w:start w:val="1"/>
+      <w:numFmt w:val="bullet"/>
+      <w:lvlText w:val=""/>
+      <w:lvlJc w:val="left"/>
+      <w:pPr>
+        <w:tabs>
+          <w:tab w:val="num" w:pos="5760"/>
+        </w:tabs>
+        <w:ind w:left="5760" w:hanging="360"/>
+      </w:pPr>
+      <w:rPr>
+        <w:rFonts w:ascii="Wingdings" w:hAnsi="Wingdings" w:hint="default"/>
+        <w:sz w:val="20"/>
+      </w:rPr>
+    </w:lvl>
+    <w:lvl w:ilvl="8" w:tentative="1">
+      <w:start w:val="1"/>
+      <w:numFmt w:val="bullet"/>
+      <w:lvlText w:val=""/>
+      <w:lvlJc w:val="left"/>
+      <w:pPr>
+        <w:tabs>
+          <w:tab w:val="num" w:pos="6480"/>
+        </w:tabs>
+        <w:ind w:left="6480" w:hanging="360"/>
+      </w:pPr>
+      <w:rPr>
+        <w:rFonts w:ascii="Wingdings" w:hAnsi="Wingdings" w:hint="default"/>
+        <w:sz w:val="20"/>
+      </w:rPr>
+    </w:lvl>
+  </w:abstractNum>
+  <w:abstractNum w:abstractNumId="5" w15:restartNumberingAfterBreak="0">
+    <w:nsid w:val="33700F0A"/>
+    <w:multiLevelType w:val="multilevel"/>
+    <w:tmpl w:val="3DB49A52"/>
+    <w:lvl w:ilvl="0">
+      <w:start w:val="1"/>
+      <w:numFmt w:val="bullet"/>
+      <w:lvlText w:val="o"/>
+      <w:lvlJc w:val="left"/>
+      <w:pPr>
+        <w:ind w:left="720" w:hanging="360"/>
+      </w:pPr>
+      <w:rPr>
+        <w:rFonts w:ascii="Courier New" w:hAnsi="Courier New" w:hint="default"/>
+        <w:sz w:val="20"/>
+      </w:rPr>
+    </w:lvl>
+    <w:lvl w:ilvl="1" w:tentative="1">
+      <w:start w:val="1"/>
+      <w:numFmt w:val="bullet"/>
+      <w:lvlText w:val="o"/>
+      <w:lvlJc w:val="left"/>
+      <w:pPr>
+        <w:tabs>
+          <w:tab w:val="num" w:pos="1440"/>
+        </w:tabs>
+        <w:ind w:left="1440" w:hanging="360"/>
+      </w:pPr>
+      <w:rPr>
+        <w:rFonts w:ascii="Courier New" w:hAnsi="Courier New" w:hint="default"/>
+        <w:sz w:val="20"/>
+      </w:rPr>
+    </w:lvl>
+    <w:lvl w:ilvl="2" w:tentative="1">
+      <w:start w:val="1"/>
+      <w:numFmt w:val="bullet"/>
+      <w:lvlText w:val=""/>
+      <w:lvlJc w:val="left"/>
+      <w:pPr>
+        <w:tabs>
+          <w:tab w:val="num" w:pos="2160"/>
+        </w:tabs>
+        <w:ind w:left="2160" w:hanging="360"/>
+      </w:pPr>
+      <w:rPr>
+        <w:rFonts w:ascii="Wingdings" w:hAnsi="Wingdings" w:hint="default"/>
+        <w:sz w:val="20"/>
+      </w:rPr>
+    </w:lvl>
+    <w:lvl w:ilvl="3" w:tentative="1">
+      <w:start w:val="1"/>
+      <w:numFmt w:val="bullet"/>
+      <w:lvlText w:val=""/>
+      <w:lvlJc w:val="left"/>
+      <w:pPr>
+        <w:tabs>
+          <w:tab w:val="num" w:pos="2880"/>
+        </w:tabs>
+        <w:ind w:left="2880" w:hanging="360"/>
+      </w:pPr>
+      <w:rPr>
+        <w:rFonts w:ascii="Wingdings" w:hAnsi="Wingdings" w:hint="default"/>
+        <w:sz w:val="20"/>
+      </w:rPr>
+    </w:lvl>
+    <w:lvl w:ilvl="4" w:tentative="1">
+      <w:start w:val="1"/>
+      <w:numFmt w:val="bullet"/>
+      <w:lvlText w:val=""/>
+      <w:lvlJc w:val="left"/>
+      <w:pPr>
+        <w:tabs>
+          <w:tab w:val="num" w:pos="3600"/>
+        </w:tabs>
+        <w:ind w:left="3600" w:hanging="360"/>
+      </w:pPr>
+      <w:rPr>
+        <w:rFonts w:ascii="Wingdings" w:hAnsi="Wingdings" w:hint="default"/>
+        <w:sz w:val="20"/>
+      </w:rPr>
+    </w:lvl>
+    <w:lvl w:ilvl="5" w:tentative="1">
+      <w:start w:val="1"/>
+      <w:numFmt w:val="bullet"/>
+      <w:lvlText w:val=""/>
+      <w:lvlJc w:val="left"/>
+      <w:pPr>
+        <w:tabs>
+          <w:tab w:val="num" w:pos="4320"/>
+        </w:tabs>
+        <w:ind w:left="4320" w:hanging="360"/>
+      </w:pPr>
+      <w:rPr>
+        <w:rFonts w:ascii="Wingdings" w:hAnsi="Wingdings" w:hint="default"/>
+        <w:sz w:val="20"/>
+      </w:rPr>
+    </w:lvl>
+    <w:lvl w:ilvl="6" w:tentative="1">
+      <w:start w:val="1"/>
+      <w:numFmt w:val="bullet"/>
+      <w:lvlText w:val=""/>
+      <w:lvlJc w:val="left"/>
+      <w:pPr>
+        <w:tabs>
+          <w:tab w:val="num" w:pos="5040"/>
+        </w:tabs>
+        <w:ind w:left="5040" w:hanging="360"/>
+      </w:pPr>
+      <w:rPr>
+        <w:rFonts w:ascii="Wingdings" w:hAnsi="Wingdings" w:hint="default"/>
+        <w:sz w:val="20"/>
+      </w:rPr>
+    </w:lvl>
+    <w:lvl w:ilvl="7" w:tentative="1">
+      <w:start w:val="1"/>
+      <w:numFmt w:val="bullet"/>
+      <w:lvlText w:val=""/>
+      <w:lvlJc w:val="left"/>
+      <w:pPr>
+        <w:tabs>
+          <w:tab w:val="num" w:pos="5760"/>
+        </w:tabs>
+        <w:ind w:left="5760" w:hanging="360"/>
+      </w:pPr>
+      <w:rPr>
+        <w:rFonts w:ascii="Wingdings" w:hAnsi="Wingdings" w:hint="default"/>
+        <w:sz w:val="20"/>
+      </w:rPr>
+    </w:lvl>
+    <w:lvl w:ilvl="8" w:tentative="1">
+      <w:start w:val="1"/>
+      <w:numFmt w:val="bullet"/>
+      <w:lvlText w:val=""/>
+      <w:lvlJc w:val="left"/>
+      <w:pPr>
+        <w:tabs>
+          <w:tab w:val="num" w:pos="6480"/>
+        </w:tabs>
+        <w:ind w:left="6480" w:hanging="360"/>
+      </w:pPr>
+      <w:rPr>
+        <w:rFonts w:ascii="Wingdings" w:hAnsi="Wingdings" w:hint="default"/>
+        <w:sz w:val="20"/>
+      </w:rPr>
+    </w:lvl>
+  </w:abstractNum>
+  <w:abstractNum w:abstractNumId="6" w15:restartNumberingAfterBreak="0">
     <w:nsid w:val="37DD485E"/>
     <w:multiLevelType w:val="multilevel"/>
     <w:tmpl w:val="01F69A34"/>
@@ -5611,7 +6591,7 @@
       </w:rPr>
     </w:lvl>
   </w:abstractNum>
-  <w:abstractNum w:abstractNumId="4" w15:restartNumberingAfterBreak="0">
+  <w:abstractNum w:abstractNumId="7" w15:restartNumberingAfterBreak="0">
     <w:nsid w:val="3C833434"/>
     <w:multiLevelType w:val="hybridMultilevel"/>
     <w:tmpl w:val="BCCEAEFE"/>
@@ -5697,7 +6677,7 @@
       </w:pPr>
     </w:lvl>
   </w:abstractNum>
-  <w:abstractNum w:abstractNumId="5" w15:restartNumberingAfterBreak="0">
+  <w:abstractNum w:abstractNumId="8" w15:restartNumberingAfterBreak="0">
     <w:nsid w:val="3E6F603A"/>
     <w:multiLevelType w:val="hybridMultilevel"/>
     <w:tmpl w:val="54F6E822"/>
@@ -5786,7 +6766,7 @@
       </w:pPr>
     </w:lvl>
   </w:abstractNum>
-  <w:abstractNum w:abstractNumId="6" w15:restartNumberingAfterBreak="0">
+  <w:abstractNum w:abstractNumId="9" w15:restartNumberingAfterBreak="0">
     <w:nsid w:val="3E700C58"/>
     <w:multiLevelType w:val="hybridMultilevel"/>
     <w:tmpl w:val="72546C9E"/>
@@ -5872,7 +6852,156 @@
       </w:pPr>
     </w:lvl>
   </w:abstractNum>
-  <w:abstractNum w:abstractNumId="7" w15:restartNumberingAfterBreak="0">
+  <w:abstractNum w:abstractNumId="10" w15:restartNumberingAfterBreak="0">
+    <w:nsid w:val="5FBD2426"/>
+    <w:multiLevelType w:val="multilevel"/>
+    <w:tmpl w:val="19C4E1F8"/>
+    <w:lvl w:ilvl="0">
+      <w:start w:val="1"/>
+      <w:numFmt w:val="bullet"/>
+      <w:lvlText w:val=""/>
+      <w:lvlJc w:val="left"/>
+      <w:pPr>
+        <w:tabs>
+          <w:tab w:val="num" w:pos="720"/>
+        </w:tabs>
+        <w:ind w:left="720" w:hanging="360"/>
+      </w:pPr>
+      <w:rPr>
+        <w:rFonts w:ascii="Symbol" w:hAnsi="Symbol" w:hint="default"/>
+        <w:sz w:val="20"/>
+      </w:rPr>
+    </w:lvl>
+    <w:lvl w:ilvl="1" w:tentative="1">
+      <w:start w:val="1"/>
+      <w:numFmt w:val="bullet"/>
+      <w:lvlText w:val="o"/>
+      <w:lvlJc w:val="left"/>
+      <w:pPr>
+        <w:tabs>
+          <w:tab w:val="num" w:pos="1440"/>
+        </w:tabs>
+        <w:ind w:left="1440" w:hanging="360"/>
+      </w:pPr>
+      <w:rPr>
+        <w:rFonts w:ascii="Courier New" w:hAnsi="Courier New" w:hint="default"/>
+        <w:sz w:val="20"/>
+      </w:rPr>
+    </w:lvl>
+    <w:lvl w:ilvl="2" w:tentative="1">
+      <w:start w:val="1"/>
+      <w:numFmt w:val="bullet"/>
+      <w:lvlText w:val=""/>
+      <w:lvlJc w:val="left"/>
+      <w:pPr>
+        <w:tabs>
+          <w:tab w:val="num" w:pos="2160"/>
+        </w:tabs>
+        <w:ind w:left="2160" w:hanging="360"/>
+      </w:pPr>
+      <w:rPr>
+        <w:rFonts w:ascii="Wingdings" w:hAnsi="Wingdings" w:hint="default"/>
+        <w:sz w:val="20"/>
+      </w:rPr>
+    </w:lvl>
+    <w:lvl w:ilvl="3" w:tentative="1">
+      <w:start w:val="1"/>
+      <w:numFmt w:val="bullet"/>
+      <w:lvlText w:val=""/>
+      <w:lvlJc w:val="left"/>
+      <w:pPr>
+        <w:tabs>
+          <w:tab w:val="num" w:pos="2880"/>
+        </w:tabs>
+        <w:ind w:left="2880" w:hanging="360"/>
+      </w:pPr>
+      <w:rPr>
+        <w:rFonts w:ascii="Wingdings" w:hAnsi="Wingdings" w:hint="default"/>
+        <w:sz w:val="20"/>
+      </w:rPr>
+    </w:lvl>
+    <w:lvl w:ilvl="4" w:tentative="1">
+      <w:start w:val="1"/>
+      <w:numFmt w:val="bullet"/>
+      <w:lvlText w:val=""/>
+      <w:lvlJc w:val="left"/>
+      <w:pPr>
+        <w:tabs>
+          <w:tab w:val="num" w:pos="3600"/>
+        </w:tabs>
+        <w:ind w:left="3600" w:hanging="360"/>
+      </w:pPr>
+      <w:rPr>
+        <w:rFonts w:ascii="Wingdings" w:hAnsi="Wingdings" w:hint="default"/>
+        <w:sz w:val="20"/>
+      </w:rPr>
+    </w:lvl>
+    <w:lvl w:ilvl="5" w:tentative="1">
+      <w:start w:val="1"/>
+      <w:numFmt w:val="bullet"/>
+      <w:lvlText w:val=""/>
+      <w:lvlJc w:val="left"/>
+      <w:pPr>
+        <w:tabs>
+          <w:tab w:val="num" w:pos="4320"/>
+        </w:tabs>
+        <w:ind w:left="4320" w:hanging="360"/>
+      </w:pPr>
+      <w:rPr>
+        <w:rFonts w:ascii="Wingdings" w:hAnsi="Wingdings" w:hint="default"/>
+        <w:sz w:val="20"/>
+      </w:rPr>
+    </w:lvl>
+    <w:lvl w:ilvl="6" w:tentative="1">
+      <w:start w:val="1"/>
+      <w:numFmt w:val="bullet"/>
+      <w:lvlText w:val=""/>
+      <w:lvlJc w:val="left"/>
+      <w:pPr>
+        <w:tabs>
+          <w:tab w:val="num" w:pos="5040"/>
+        </w:tabs>
+        <w:ind w:left="5040" w:hanging="360"/>
+      </w:pPr>
+      <w:rPr>
+        <w:rFonts w:ascii="Wingdings" w:hAnsi="Wingdings" w:hint="default"/>
+        <w:sz w:val="20"/>
+      </w:rPr>
+    </w:lvl>
+    <w:lvl w:ilvl="7" w:tentative="1">
+      <w:start w:val="1"/>
+      <w:numFmt w:val="bullet"/>
+      <w:lvlText w:val=""/>
+      <w:lvlJc w:val="left"/>
+      <w:pPr>
+        <w:tabs>
+          <w:tab w:val="num" w:pos="5760"/>
+        </w:tabs>
+        <w:ind w:left="5760" w:hanging="360"/>
+      </w:pPr>
+      <w:rPr>
+        <w:rFonts w:ascii="Wingdings" w:hAnsi="Wingdings" w:hint="default"/>
+        <w:sz w:val="20"/>
+      </w:rPr>
+    </w:lvl>
+    <w:lvl w:ilvl="8" w:tentative="1">
+      <w:start w:val="1"/>
+      <w:numFmt w:val="bullet"/>
+      <w:lvlText w:val=""/>
+      <w:lvlJc w:val="left"/>
+      <w:pPr>
+        <w:tabs>
+          <w:tab w:val="num" w:pos="6480"/>
+        </w:tabs>
+        <w:ind w:left="6480" w:hanging="360"/>
+      </w:pPr>
+      <w:rPr>
+        <w:rFonts w:ascii="Wingdings" w:hAnsi="Wingdings" w:hint="default"/>
+        <w:sz w:val="20"/>
+      </w:rPr>
+    </w:lvl>
+  </w:abstractNum>
+  <w:abstractNum w:abstractNumId="11" w15:restartNumberingAfterBreak="0">
     <w:nsid w:val="7503506B"/>
     <w:multiLevelType w:val="hybridMultilevel"/>
     <w:tmpl w:val="2196DC2E"/>
@@ -5985,7 +7114,7 @@
       </w:rPr>
     </w:lvl>
   </w:abstractNum>
-  <w:abstractNum w:abstractNumId="8" w15:restartNumberingAfterBreak="0">
+  <w:abstractNum w:abstractNumId="12" w15:restartNumberingAfterBreak="0">
     <w:nsid w:val="79615DED"/>
     <w:multiLevelType w:val="hybridMultilevel"/>
     <w:tmpl w:val="4790B164"/>
@@ -6074,7 +7203,7 @@
       </w:pPr>
     </w:lvl>
   </w:abstractNum>
-  <w:abstractNum w:abstractNumId="9" w15:restartNumberingAfterBreak="0">
+  <w:abstractNum w:abstractNumId="13" w15:restartNumberingAfterBreak="0">
     <w:nsid w:val="7B024163"/>
     <w:multiLevelType w:val="hybridMultilevel"/>
     <w:tmpl w:val="A608125C"/>
@@ -6163,7 +7292,7 @@
       </w:pPr>
     </w:lvl>
   </w:abstractNum>
-  <w:abstractNum w:abstractNumId="10" w15:restartNumberingAfterBreak="0">
+  <w:abstractNum w:abstractNumId="14" w15:restartNumberingAfterBreak="0">
     <w:nsid w:val="7ECB0420"/>
     <w:multiLevelType w:val="multilevel"/>
     <w:tmpl w:val="BAEC682E"/>
@@ -6313,37 +7442,49 @@
     </w:lvl>
   </w:abstractNum>
   <w:num w:numId="1" w16cid:durableId="462122023">
+    <w:abstractNumId w:val="6"/>
+  </w:num>
+  <w:num w:numId="2" w16cid:durableId="389502453">
+    <w:abstractNumId w:val="14"/>
+  </w:num>
+  <w:num w:numId="3" w16cid:durableId="391924664">
+    <w:abstractNumId w:val="2"/>
+  </w:num>
+  <w:num w:numId="4" w16cid:durableId="371728870">
+    <w:abstractNumId w:val="9"/>
+  </w:num>
+  <w:num w:numId="5" w16cid:durableId="230964858">
     <w:abstractNumId w:val="3"/>
   </w:num>
-  <w:num w:numId="2" w16cid:durableId="389502453">
-    <w:abstractNumId w:val="10"/>
-  </w:num>
-  <w:num w:numId="3" w16cid:durableId="391924664">
-    <w:abstractNumId w:val="1"/>
-  </w:num>
-  <w:num w:numId="4" w16cid:durableId="371728870">
-    <w:abstractNumId w:val="6"/>
-  </w:num>
-  <w:num w:numId="5" w16cid:durableId="230964858">
-    <w:abstractNumId w:val="2"/>
-  </w:num>
   <w:num w:numId="6" w16cid:durableId="1358240734">
-    <w:abstractNumId w:val="4"/>
+    <w:abstractNumId w:val="7"/>
   </w:num>
   <w:num w:numId="7" w16cid:durableId="1462379710">
-    <w:abstractNumId w:val="8"/>
+    <w:abstractNumId w:val="12"/>
   </w:num>
   <w:num w:numId="8" w16cid:durableId="1352872488">
-    <w:abstractNumId w:val="9"/>
+    <w:abstractNumId w:val="13"/>
   </w:num>
   <w:num w:numId="9" w16cid:durableId="1363826753">
-    <w:abstractNumId w:val="5"/>
+    <w:abstractNumId w:val="8"/>
   </w:num>
   <w:num w:numId="10" w16cid:durableId="864445953">
     <w:abstractNumId w:val="0"/>
   </w:num>
   <w:num w:numId="11" w16cid:durableId="1457992669">
-    <w:abstractNumId w:val="7"/>
+    <w:abstractNumId w:val="11"/>
+  </w:num>
+  <w:num w:numId="12" w16cid:durableId="197009803">
+    <w:abstractNumId w:val="1"/>
+  </w:num>
+  <w:num w:numId="13" w16cid:durableId="1076560636">
+    <w:abstractNumId w:val="10"/>
+  </w:num>
+  <w:num w:numId="14" w16cid:durableId="86191671">
+    <w:abstractNumId w:val="5"/>
+  </w:num>
+  <w:num w:numId="15" w16cid:durableId="410546132">
+    <w:abstractNumId w:val="4"/>
   </w:num>
 </w:numbering>
 </file>
@@ -6957,7 +8098,6 @@
   <w:style w:type="character" w:default="1" w:styleId="Carpredefinitoparagrafo">
     <w:name w:val="Default Paragraph Font"/>
     <w:uiPriority w:val="1"/>
-    <w:semiHidden/>
     <w:unhideWhenUsed/>
   </w:style>
   <w:style w:type="table" w:default="1" w:styleId="Tabellanormale">
@@ -7680,6 +8820,43 @@
       <w:spacing w:after="0" w:line="240" w:lineRule="auto"/>
     </w:pPr>
   </w:style>
+  <w:style w:type="paragraph" w:styleId="NormaleWeb">
+    <w:name w:val="Normal (Web)"/>
+    <w:basedOn w:val="Normale"/>
+    <w:uiPriority w:val="99"/>
+    <w:semiHidden/>
+    <w:unhideWhenUsed/>
+    <w:rsid w:val="00315FED"/>
+    <w:rPr>
+      <w:rFonts w:ascii="Times New Roman" w:hAnsi="Times New Roman" w:cs="Times New Roman"/>
+      <w:sz w:val="24"/>
+      <w:szCs w:val="24"/>
+    </w:rPr>
+  </w:style>
+  <w:style w:type="character" w:styleId="Menzionenonrisolta">
+    <w:name w:val="Unresolved Mention"/>
+    <w:basedOn w:val="Carpredefinitoparagrafo"/>
+    <w:uiPriority w:val="99"/>
+    <w:semiHidden/>
+    <w:unhideWhenUsed/>
+    <w:rsid w:val="006A3A43"/>
+    <w:rPr>
+      <w:color w:val="605E5C"/>
+      <w:shd w:val="clear" w:color="auto" w:fill="E1DFDD"/>
+    </w:rPr>
+  </w:style>
+  <w:style w:type="character" w:styleId="Collegamentovisitato">
+    <w:name w:val="FollowedHyperlink"/>
+    <w:basedOn w:val="Carpredefinitoparagrafo"/>
+    <w:uiPriority w:val="99"/>
+    <w:semiHidden/>
+    <w:unhideWhenUsed/>
+    <w:rsid w:val="006A3A43"/>
+    <w:rPr>
+      <w:color w:val="8C8C8C" w:themeColor="followedHyperlink"/>
+      <w:u w:val="single"/>
+    </w:rPr>
+  </w:style>
 </w:styles>
 </file>
 

</xml_diff>

<commit_message>
Check email e password
</commit_message>
<xml_diff>
--- a/Deliverables_ISPW.docx
+++ b/Deliverables_ISPW.docx
@@ -5039,7 +5039,13 @@
       </w:r>
       <w:proofErr w:type="spellEnd"/>
       <w:r>
-        <w:t xml:space="preserve"> sopra riportato e l’effettivo codice implementato: non sono state implementate le frecce asincrone.</w:t>
+        <w:t xml:space="preserve"> sopra riportato e l’effettivo codice implementato: </w:t>
+      </w:r>
+      <w:r>
+        <w:t xml:space="preserve">in particolare </w:t>
+      </w:r>
+      <w:r>
+        <w:t>non sono state implementate le frecce asincrone.</w:t>
       </w:r>
     </w:p>
     <w:p>
@@ -5464,55 +5470,62 @@
         </w:rPr>
         <w:t xml:space="preserve">Link Video: </w:t>
       </w:r>
-      <w:r>
-        <w:fldChar w:fldCharType="begin"/>
-      </w:r>
+      <w:hyperlink r:id="rId19" w:history="1">
+        <w:r>
+          <w:rPr>
+            <w:rStyle w:val="Collegamentoipertestuale"/>
+            <w:lang w:val="en-GB"/>
+          </w:rPr>
+          <w:t>https:/</w:t>
+        </w:r>
+        <w:r>
+          <w:rPr>
+            <w:rStyle w:val="Collegamentoipertestuale"/>
+            <w:lang w:val="en-GB"/>
+          </w:rPr>
+          <w:t>/</w:t>
+        </w:r>
+        <w:r>
+          <w:rPr>
+            <w:rStyle w:val="Collegamentoipertestuale"/>
+            <w:lang w:val="en-GB"/>
+          </w:rPr>
+          <w:t>drive.google.com/file/d/10Y-NaQg</w:t>
+        </w:r>
+        <w:r>
+          <w:rPr>
+            <w:rStyle w:val="Collegamentoipertestuale"/>
+            <w:lang w:val="en-GB"/>
+          </w:rPr>
+          <w:t>T</w:t>
+        </w:r>
+        <w:r>
+          <w:rPr>
+            <w:rStyle w:val="Collegamentoipertestuale"/>
+            <w:lang w:val="en-GB"/>
+          </w:rPr>
+          <w:t>QpdR67IL-X-</w:t>
+        </w:r>
+        <w:r>
+          <w:rPr>
+            <w:rStyle w:val="Collegamentoipertestuale"/>
+            <w:lang w:val="en-GB"/>
+          </w:rPr>
+          <w:t>G</w:t>
+        </w:r>
+        <w:r>
+          <w:rPr>
+            <w:rStyle w:val="Collegamentoipertestuale"/>
+            <w:lang w:val="en-GB"/>
+          </w:rPr>
+          <w:t>kP4VL-WsXNA_/view?usp=sharing</w:t>
+        </w:r>
+      </w:hyperlink>
       <w:r>
         <w:rPr>
           <w:lang w:val="en-GB"/>
         </w:rPr>
-        <w:instrText>HYPERLINK "https://drive.google.com/drive/folders/1utWTD9OLc_Yue2OWPUNkYLYSPv6XzDfv?hl=it"</w:instrText>
-      </w:r>
-      <w:r>
-        <w:fldChar w:fldCharType="separate"/>
-      </w:r>
-      <w:r>
-        <w:rPr>
-          <w:rStyle w:val="Collegamentoipertestuale"/>
-          <w:lang w:val="en-GB"/>
-        </w:rPr>
-        <w:t>https://drive.g</w:t>
-      </w:r>
-      <w:r>
-        <w:rPr>
-          <w:rStyle w:val="Collegamentoipertestuale"/>
-          <w:lang w:val="en-GB"/>
-        </w:rPr>
-        <w:t>o</w:t>
-      </w:r>
-      <w:r>
-        <w:rPr>
-          <w:rStyle w:val="Collegamentoipertestuale"/>
-          <w:lang w:val="en-GB"/>
-        </w:rPr>
-        <w:t>ogle.com/drive/folders/1utWT</w:t>
-      </w:r>
-      <w:r>
-        <w:rPr>
-          <w:rStyle w:val="Collegamentoipertestuale"/>
-          <w:lang w:val="en-GB"/>
-        </w:rPr>
-        <w:t>D</w:t>
-      </w:r>
-      <w:r>
-        <w:rPr>
-          <w:rStyle w:val="Collegamentoipertestuale"/>
-          <w:lang w:val="en-GB"/>
-        </w:rPr>
-        <w:t>9OLc_Yue2OWPUNkYLYSPv6XzDfv?hl=it</w:t>
-      </w:r>
-      <w:r>
-        <w:fldChar w:fldCharType="end"/>
+        <w:t xml:space="preserve"> </w:t>
       </w:r>
     </w:p>
     <w:p>
@@ -5532,10 +5545,34 @@
       <w:r>
         <w:t>:</w:t>
       </w:r>
-    </w:p>
+      <w:r>
+        <w:t xml:space="preserve"> </w:t>
+      </w:r>
+      <w:hyperlink r:id="rId20" w:history="1">
+        <w:r>
+          <w:rPr>
+            <w:rStyle w:val="Collegamentoipertestuale"/>
+          </w:rPr>
+          <w:t>https://son</w:t>
+        </w:r>
+        <w:r>
+          <w:rPr>
+            <w:rStyle w:val="Collegamentoipertestuale"/>
+          </w:rPr>
+          <w:t>a</w:t>
+        </w:r>
+        <w:r>
+          <w:rPr>
+            <w:rStyle w:val="Collegamentoipertestuale"/>
+          </w:rPr>
+          <w:t>rcloud.io/project/overview?id=LudoR7_ProgettoISPW</w:t>
+        </w:r>
+      </w:hyperlink>
+    </w:p>
+    <w:p/>
     <w:sectPr>
-      <w:headerReference w:type="even" r:id="rId19"/>
-      <w:headerReference w:type="default" r:id="rId20"/>
+      <w:headerReference w:type="even" r:id="rId21"/>
+      <w:headerReference w:type="default" r:id="rId22"/>
       <w:pgSz w:w="11906" w:h="16838"/>
       <w:pgMar w:top="1417" w:right="1134" w:bottom="1134" w:left="1134" w:header="454" w:footer="346" w:gutter="0"/>
       <w:cols w:space="708"/>

</xml_diff>

<commit_message>
Ultimo commit per l'esame
</commit_message>
<xml_diff>
--- a/Deliverables_ISPW.docx
+++ b/Deliverables_ISPW.docx
@@ -6,7 +6,7 @@
       <w:pPr>
         <w:pStyle w:val="Titolo1"/>
       </w:pPr>
-      <w:bookmarkStart w:id="0" w:name="_Toc221382799"/>
+      <w:bookmarkStart w:id="0" w:name="_Toc221458319"/>
       <w:r>
         <w:t>P</w:t>
       </w:r>
@@ -136,7 +136,7 @@
             </w:rPr>
             <w:fldChar w:fldCharType="separate"/>
           </w:r>
-          <w:hyperlink w:anchor="_Toc221382799" w:history="1">
+          <w:hyperlink w:anchor="_Toc221458319" w:history="1">
             <w:r>
               <w:rPr>
                 <w:rStyle w:val="Collegamentoipertestuale"/>
@@ -163,7 +163,7 @@
                 <w:noProof/>
                 <w:webHidden/>
               </w:rPr>
-              <w:instrText xml:space="preserve"> PAGEREF _Toc221382799 \h </w:instrText>
+              <w:instrText xml:space="preserve"> PAGEREF _Toc221458319 \h </w:instrText>
             </w:r>
             <w:r>
               <w:rPr>
@@ -212,7 +212,7 @@
               <w14:ligatures w14:val="standardContextual"/>
             </w:rPr>
           </w:pPr>
-          <w:hyperlink w:anchor="_Toc221382800" w:history="1">
+          <w:hyperlink w:anchor="_Toc221458320" w:history="1">
             <w:r>
               <w:rPr>
                 <w:rStyle w:val="Collegamentoipertestuale"/>
@@ -239,7 +239,7 @@
                 <w:noProof/>
                 <w:webHidden/>
               </w:rPr>
-              <w:instrText xml:space="preserve"> PAGEREF _Toc221382800 \h </w:instrText>
+              <w:instrText xml:space="preserve"> PAGEREF _Toc221458320 \h </w:instrText>
             </w:r>
             <w:r>
               <w:rPr>
@@ -288,7 +288,7 @@
               <w14:ligatures w14:val="standardContextual"/>
             </w:rPr>
           </w:pPr>
-          <w:hyperlink w:anchor="_Toc221382801" w:history="1">
+          <w:hyperlink w:anchor="_Toc221458321" w:history="1">
             <w:r>
               <w:rPr>
                 <w:rStyle w:val="Collegamentoipertestuale"/>
@@ -315,7 +315,7 @@
                 <w:noProof/>
                 <w:webHidden/>
               </w:rPr>
-              <w:instrText xml:space="preserve"> PAGEREF _Toc221382801 \h </w:instrText>
+              <w:instrText xml:space="preserve"> PAGEREF _Toc221458321 \h </w:instrText>
             </w:r>
             <w:r>
               <w:rPr>
@@ -362,7 +362,7 @@
               <w14:ligatures w14:val="standardContextual"/>
             </w:rPr>
           </w:pPr>
-          <w:hyperlink w:anchor="_Toc221382802" w:history="1">
+          <w:hyperlink w:anchor="_Toc221458322" w:history="1">
             <w:r>
               <w:rPr>
                 <w:rStyle w:val="Collegamentoipertestuale"/>
@@ -389,7 +389,7 @@
                 <w:noProof/>
                 <w:webHidden/>
               </w:rPr>
-              <w:instrText xml:space="preserve"> PAGEREF _Toc221382802 \h </w:instrText>
+              <w:instrText xml:space="preserve"> PAGEREF _Toc221458322 \h </w:instrText>
             </w:r>
             <w:r>
               <w:rPr>
@@ -436,7 +436,7 @@
               <w14:ligatures w14:val="standardContextual"/>
             </w:rPr>
           </w:pPr>
-          <w:hyperlink w:anchor="_Toc221382803" w:history="1">
+          <w:hyperlink w:anchor="_Toc221458323" w:history="1">
             <w:r>
               <w:rPr>
                 <w:rStyle w:val="Collegamentoipertestuale"/>
@@ -463,7 +463,7 @@
                 <w:noProof/>
                 <w:webHidden/>
               </w:rPr>
-              <w:instrText xml:space="preserve"> PAGEREF _Toc221382803 \h </w:instrText>
+              <w:instrText xml:space="preserve"> PAGEREF _Toc221458323 \h </w:instrText>
             </w:r>
             <w:r>
               <w:rPr>
@@ -510,7 +510,7 @@
               <w14:ligatures w14:val="standardContextual"/>
             </w:rPr>
           </w:pPr>
-          <w:hyperlink w:anchor="_Toc221382804" w:history="1">
+          <w:hyperlink w:anchor="_Toc221458324" w:history="1">
             <w:r>
               <w:rPr>
                 <w:rStyle w:val="Collegamentoipertestuale"/>
@@ -537,7 +537,7 @@
                 <w:noProof/>
                 <w:webHidden/>
               </w:rPr>
-              <w:instrText xml:space="preserve"> PAGEREF _Toc221382804 \h </w:instrText>
+              <w:instrText xml:space="preserve"> PAGEREF _Toc221458324 \h </w:instrText>
             </w:r>
             <w:r>
               <w:rPr>
@@ -584,7 +584,7 @@
               <w14:ligatures w14:val="standardContextual"/>
             </w:rPr>
           </w:pPr>
-          <w:hyperlink w:anchor="_Toc221382805" w:history="1">
+          <w:hyperlink w:anchor="_Toc221458325" w:history="1">
             <w:r>
               <w:rPr>
                 <w:rStyle w:val="Collegamentoipertestuale"/>
@@ -611,7 +611,7 @@
                 <w:noProof/>
                 <w:webHidden/>
               </w:rPr>
-              <w:instrText xml:space="preserve"> PAGEREF _Toc221382805 \h </w:instrText>
+              <w:instrText xml:space="preserve"> PAGEREF _Toc221458325 \h </w:instrText>
             </w:r>
             <w:r>
               <w:rPr>
@@ -660,7 +660,7 @@
               <w14:ligatures w14:val="standardContextual"/>
             </w:rPr>
           </w:pPr>
-          <w:hyperlink w:anchor="_Toc221382806" w:history="1">
+          <w:hyperlink w:anchor="_Toc221458326" w:history="1">
             <w:r>
               <w:rPr>
                 <w:rStyle w:val="Collegamentoipertestuale"/>
@@ -687,7 +687,7 @@
                 <w:noProof/>
                 <w:webHidden/>
               </w:rPr>
-              <w:instrText xml:space="preserve"> PAGEREF _Toc221382806 \h </w:instrText>
+              <w:instrText xml:space="preserve"> PAGEREF _Toc221458326 \h </w:instrText>
             </w:r>
             <w:r>
               <w:rPr>
@@ -734,7 +734,7 @@
               <w14:ligatures w14:val="standardContextual"/>
             </w:rPr>
           </w:pPr>
-          <w:hyperlink w:anchor="_Toc221382807" w:history="1">
+          <w:hyperlink w:anchor="_Toc221458327" w:history="1">
             <w:r>
               <w:rPr>
                 <w:rStyle w:val="Collegamentoipertestuale"/>
@@ -761,7 +761,7 @@
                 <w:noProof/>
                 <w:webHidden/>
               </w:rPr>
-              <w:instrText xml:space="preserve"> PAGEREF _Toc221382807 \h </w:instrText>
+              <w:instrText xml:space="preserve"> PAGEREF _Toc221458327 \h </w:instrText>
             </w:r>
             <w:r>
               <w:rPr>
@@ -808,7 +808,7 @@
               <w14:ligatures w14:val="standardContextual"/>
             </w:rPr>
           </w:pPr>
-          <w:hyperlink w:anchor="_Toc221382808" w:history="1">
+          <w:hyperlink w:anchor="_Toc221458328" w:history="1">
             <w:r>
               <w:rPr>
                 <w:rStyle w:val="Collegamentoipertestuale"/>
@@ -835,7 +835,7 @@
                 <w:noProof/>
                 <w:webHidden/>
               </w:rPr>
-              <w:instrText xml:space="preserve"> PAGEREF _Toc221382808 \h </w:instrText>
+              <w:instrText xml:space="preserve"> PAGEREF _Toc221458328 \h </w:instrText>
             </w:r>
             <w:r>
               <w:rPr>
@@ -882,13 +882,13 @@
               <w14:ligatures w14:val="standardContextual"/>
             </w:rPr>
           </w:pPr>
-          <w:hyperlink w:anchor="_Toc221382809" w:history="1">
+          <w:hyperlink w:anchor="_Toc221458329" w:history="1">
             <w:r>
               <w:rPr>
                 <w:rStyle w:val="Collegamentoipertestuale"/>
                 <w:noProof/>
               </w:rPr>
-              <w:t>1.2.3 Us-3</w:t>
+              <w:t>1.2.3 US-3</w:t>
             </w:r>
             <w:r>
               <w:rPr>
@@ -909,7 +909,7 @@
                 <w:noProof/>
                 <w:webHidden/>
               </w:rPr>
-              <w:instrText xml:space="preserve"> PAGEREF _Toc221382809 \h </w:instrText>
+              <w:instrText xml:space="preserve"> PAGEREF _Toc221458329 \h </w:instrText>
             </w:r>
             <w:r>
               <w:rPr>
@@ -958,7 +958,7 @@
               <w14:ligatures w14:val="standardContextual"/>
             </w:rPr>
           </w:pPr>
-          <w:hyperlink w:anchor="_Toc221382810" w:history="1">
+          <w:hyperlink w:anchor="_Toc221458330" w:history="1">
             <w:r>
               <w:rPr>
                 <w:rStyle w:val="Collegamentoipertestuale"/>
@@ -985,7 +985,7 @@
                 <w:noProof/>
                 <w:webHidden/>
               </w:rPr>
-              <w:instrText xml:space="preserve"> PAGEREF _Toc221382810 \h </w:instrText>
+              <w:instrText xml:space="preserve"> PAGEREF _Toc221458330 \h </w:instrText>
             </w:r>
             <w:r>
               <w:rPr>
@@ -1032,7 +1032,7 @@
               <w14:ligatures w14:val="standardContextual"/>
             </w:rPr>
           </w:pPr>
-          <w:hyperlink w:anchor="_Toc221382811" w:history="1">
+          <w:hyperlink w:anchor="_Toc221458331" w:history="1">
             <w:r>
               <w:rPr>
                 <w:rStyle w:val="Collegamentoipertestuale"/>
@@ -1059,7 +1059,7 @@
                 <w:noProof/>
                 <w:webHidden/>
               </w:rPr>
-              <w:instrText xml:space="preserve"> PAGEREF _Toc221382811 \h </w:instrText>
+              <w:instrText xml:space="preserve"> PAGEREF _Toc221458331 \h </w:instrText>
             </w:r>
             <w:r>
               <w:rPr>
@@ -1106,7 +1106,7 @@
               <w14:ligatures w14:val="standardContextual"/>
             </w:rPr>
           </w:pPr>
-          <w:hyperlink w:anchor="_Toc221382812" w:history="1">
+          <w:hyperlink w:anchor="_Toc221458332" w:history="1">
             <w:r>
               <w:rPr>
                 <w:rStyle w:val="Collegamentoipertestuale"/>
@@ -1133,7 +1133,7 @@
                 <w:noProof/>
                 <w:webHidden/>
               </w:rPr>
-              <w:instrText xml:space="preserve"> PAGEREF _Toc221382812 \h </w:instrText>
+              <w:instrText xml:space="preserve"> PAGEREF _Toc221458332 \h </w:instrText>
             </w:r>
             <w:r>
               <w:rPr>
@@ -1180,7 +1180,7 @@
               <w14:ligatures w14:val="standardContextual"/>
             </w:rPr>
           </w:pPr>
-          <w:hyperlink w:anchor="_Toc221382813" w:history="1">
+          <w:hyperlink w:anchor="_Toc221458333" w:history="1">
             <w:r>
               <w:rPr>
                 <w:rStyle w:val="Collegamentoipertestuale"/>
@@ -1207,7 +1207,7 @@
                 <w:noProof/>
                 <w:webHidden/>
               </w:rPr>
-              <w:instrText xml:space="preserve"> PAGEREF _Toc221382813 \h </w:instrText>
+              <w:instrText xml:space="preserve"> PAGEREF _Toc221458333 \h </w:instrText>
             </w:r>
             <w:r>
               <w:rPr>
@@ -1256,7 +1256,7 @@
               <w14:ligatures w14:val="standardContextual"/>
             </w:rPr>
           </w:pPr>
-          <w:hyperlink w:anchor="_Toc221382814" w:history="1">
+          <w:hyperlink w:anchor="_Toc221458334" w:history="1">
             <w:r>
               <w:rPr>
                 <w:rStyle w:val="Collegamentoipertestuale"/>
@@ -1284,7 +1284,7 @@
                 <w:noProof/>
                 <w:webHidden/>
               </w:rPr>
-              <w:instrText xml:space="preserve"> PAGEREF _Toc221382814 \h </w:instrText>
+              <w:instrText xml:space="preserve"> PAGEREF _Toc221458334 \h </w:instrText>
             </w:r>
             <w:r>
               <w:rPr>
@@ -1331,7 +1331,7 @@
               <w14:ligatures w14:val="standardContextual"/>
             </w:rPr>
           </w:pPr>
-          <w:hyperlink w:anchor="_Toc221382815" w:history="1">
+          <w:hyperlink w:anchor="_Toc221458335" w:history="1">
             <w:r>
               <w:rPr>
                 <w:rStyle w:val="Collegamentoipertestuale"/>
@@ -1359,7 +1359,7 @@
                 <w:noProof/>
                 <w:webHidden/>
               </w:rPr>
-              <w:instrText xml:space="preserve"> PAGEREF _Toc221382815 \h </w:instrText>
+              <w:instrText xml:space="preserve"> PAGEREF _Toc221458335 \h </w:instrText>
             </w:r>
             <w:r>
               <w:rPr>
@@ -1406,7 +1406,7 @@
               <w14:ligatures w14:val="standardContextual"/>
             </w:rPr>
           </w:pPr>
-          <w:hyperlink w:anchor="_Toc221382816" w:history="1">
+          <w:hyperlink w:anchor="_Toc221458336" w:history="1">
             <w:r>
               <w:rPr>
                 <w:rStyle w:val="Collegamentoipertestuale"/>
@@ -1433,7 +1433,7 @@
                 <w:noProof/>
                 <w:webHidden/>
               </w:rPr>
-              <w:instrText xml:space="preserve"> PAGEREF _Toc221382816 \h </w:instrText>
+              <w:instrText xml:space="preserve"> PAGEREF _Toc221458336 \h </w:instrText>
             </w:r>
             <w:r>
               <w:rPr>
@@ -1482,7 +1482,7 @@
               <w14:ligatures w14:val="standardContextual"/>
             </w:rPr>
           </w:pPr>
-          <w:hyperlink w:anchor="_Toc221382817" w:history="1">
+          <w:hyperlink w:anchor="_Toc221458337" w:history="1">
             <w:r>
               <w:rPr>
                 <w:rStyle w:val="Collegamentoipertestuale"/>
@@ -1510,7 +1510,7 @@
                 <w:noProof/>
                 <w:webHidden/>
               </w:rPr>
-              <w:instrText xml:space="preserve"> PAGEREF _Toc221382817 \h </w:instrText>
+              <w:instrText xml:space="preserve"> PAGEREF _Toc221458337 \h </w:instrText>
             </w:r>
             <w:r>
               <w:rPr>
@@ -1559,7 +1559,7 @@
               <w14:ligatures w14:val="standardContextual"/>
             </w:rPr>
           </w:pPr>
-          <w:hyperlink w:anchor="_Toc221382818" w:history="1">
+          <w:hyperlink w:anchor="_Toc221458338" w:history="1">
             <w:r>
               <w:rPr>
                 <w:rStyle w:val="Collegamentoipertestuale"/>
@@ -1587,7 +1587,7 @@
                 <w:noProof/>
                 <w:webHidden/>
               </w:rPr>
-              <w:instrText xml:space="preserve"> PAGEREF _Toc221382818 \h </w:instrText>
+              <w:instrText xml:space="preserve"> PAGEREF _Toc221458338 \h </w:instrText>
             </w:r>
             <w:r>
               <w:rPr>
@@ -1636,7 +1636,7 @@
               <w14:ligatures w14:val="standardContextual"/>
             </w:rPr>
           </w:pPr>
-          <w:hyperlink w:anchor="_Toc221382819" w:history="1">
+          <w:hyperlink w:anchor="_Toc221458339" w:history="1">
             <w:r>
               <w:rPr>
                 <w:rStyle w:val="Collegamentoipertestuale"/>
@@ -1664,7 +1664,7 @@
                 <w:noProof/>
                 <w:webHidden/>
               </w:rPr>
-              <w:instrText xml:space="preserve"> PAGEREF _Toc221382819 \h </w:instrText>
+              <w:instrText xml:space="preserve"> PAGEREF _Toc221458339 \h </w:instrText>
             </w:r>
             <w:r>
               <w:rPr>
@@ -1711,7 +1711,7 @@
               <w14:ligatures w14:val="standardContextual"/>
             </w:rPr>
           </w:pPr>
-          <w:hyperlink w:anchor="_Toc221382820" w:history="1">
+          <w:hyperlink w:anchor="_Toc221458340" w:history="1">
             <w:r>
               <w:rPr>
                 <w:rStyle w:val="Collegamentoipertestuale"/>
@@ -1739,7 +1739,7 @@
                 <w:noProof/>
                 <w:webHidden/>
               </w:rPr>
-              <w:instrText xml:space="preserve"> PAGEREF _Toc221382820 \h </w:instrText>
+              <w:instrText xml:space="preserve"> PAGEREF _Toc221458340 \h </w:instrText>
             </w:r>
             <w:r>
               <w:rPr>
@@ -1786,7 +1786,7 @@
               <w14:ligatures w14:val="standardContextual"/>
             </w:rPr>
           </w:pPr>
-          <w:hyperlink w:anchor="_Toc221382821" w:history="1">
+          <w:hyperlink w:anchor="_Toc221458341" w:history="1">
             <w:r>
               <w:rPr>
                 <w:rStyle w:val="Collegamentoipertestuale"/>
@@ -1813,7 +1813,7 @@
                 <w:noProof/>
                 <w:webHidden/>
               </w:rPr>
-              <w:instrText xml:space="preserve"> PAGEREF _Toc221382821 \h </w:instrText>
+              <w:instrText xml:space="preserve"> PAGEREF _Toc221458341 \h </w:instrText>
             </w:r>
             <w:r>
               <w:rPr>
@@ -1862,7 +1862,7 @@
               <w14:ligatures w14:val="standardContextual"/>
             </w:rPr>
           </w:pPr>
-          <w:hyperlink w:anchor="_Toc221382822" w:history="1">
+          <w:hyperlink w:anchor="_Toc221458342" w:history="1">
             <w:r>
               <w:rPr>
                 <w:rStyle w:val="Collegamentoipertestuale"/>
@@ -1889,7 +1889,7 @@
                 <w:noProof/>
                 <w:webHidden/>
               </w:rPr>
-              <w:instrText xml:space="preserve"> PAGEREF _Toc221382822 \h </w:instrText>
+              <w:instrText xml:space="preserve"> PAGEREF _Toc221458342 \h </w:instrText>
             </w:r>
             <w:r>
               <w:rPr>
@@ -1938,7 +1938,7 @@
               <w14:ligatures w14:val="standardContextual"/>
             </w:rPr>
           </w:pPr>
-          <w:hyperlink w:anchor="_Toc221382823" w:history="1">
+          <w:hyperlink w:anchor="_Toc221458343" w:history="1">
             <w:r>
               <w:rPr>
                 <w:rStyle w:val="Collegamentoipertestuale"/>
@@ -1966,7 +1966,7 @@
                 <w:noProof/>
                 <w:webHidden/>
               </w:rPr>
-              <w:instrText xml:space="preserve"> PAGEREF _Toc221382823 \h </w:instrText>
+              <w:instrText xml:space="preserve"> PAGEREF _Toc221458343 \h </w:instrText>
             </w:r>
             <w:r>
               <w:rPr>
@@ -2015,7 +2015,7 @@
               <w14:ligatures w14:val="standardContextual"/>
             </w:rPr>
           </w:pPr>
-          <w:hyperlink w:anchor="_Toc221382824" w:history="1">
+          <w:hyperlink w:anchor="_Toc221458344" w:history="1">
             <w:r>
               <w:rPr>
                 <w:rStyle w:val="Collegamentoipertestuale"/>
@@ -2043,7 +2043,7 @@
                 <w:noProof/>
                 <w:webHidden/>
               </w:rPr>
-              <w:instrText xml:space="preserve"> PAGEREF _Toc221382824 \h </w:instrText>
+              <w:instrText xml:space="preserve"> PAGEREF _Toc221458344 \h </w:instrText>
             </w:r>
             <w:r>
               <w:rPr>
@@ -2092,7 +2092,7 @@
               <w14:ligatures w14:val="standardContextual"/>
             </w:rPr>
           </w:pPr>
-          <w:hyperlink w:anchor="_Toc221382825" w:history="1">
+          <w:hyperlink w:anchor="_Toc221458345" w:history="1">
             <w:r>
               <w:rPr>
                 <w:rStyle w:val="Collegamentoipertestuale"/>
@@ -2119,7 +2119,7 @@
                 <w:noProof/>
                 <w:webHidden/>
               </w:rPr>
-              <w:instrText xml:space="preserve"> PAGEREF _Toc221382825 \h </w:instrText>
+              <w:instrText xml:space="preserve"> PAGEREF _Toc221458345 \h </w:instrText>
             </w:r>
             <w:r>
               <w:rPr>
@@ -2168,7 +2168,7 @@
               <w14:ligatures w14:val="standardContextual"/>
             </w:rPr>
           </w:pPr>
-          <w:hyperlink w:anchor="_Toc221382826" w:history="1">
+          <w:hyperlink w:anchor="_Toc221458346" w:history="1">
             <w:r>
               <w:rPr>
                 <w:rStyle w:val="Collegamentoipertestuale"/>
@@ -2195,7 +2195,7 @@
                 <w:noProof/>
                 <w:webHidden/>
               </w:rPr>
-              <w:instrText xml:space="preserve"> PAGEREF _Toc221382826 \h </w:instrText>
+              <w:instrText xml:space="preserve"> PAGEREF _Toc221458346 \h </w:instrText>
             </w:r>
             <w:r>
               <w:rPr>
@@ -2244,11 +2244,12 @@
               <w14:ligatures w14:val="standardContextual"/>
             </w:rPr>
           </w:pPr>
-          <w:hyperlink w:anchor="_Toc221382827" w:history="1">
+          <w:hyperlink w:anchor="_Toc221458347" w:history="1">
             <w:r>
               <w:rPr>
                 <w:rStyle w:val="Collegamentoipertestuale"/>
                 <w:noProof/>
+                <w:lang w:val="en-GB"/>
               </w:rPr>
               <w:t>5. Code</w:t>
             </w:r>
@@ -2271,7 +2272,7 @@
                 <w:noProof/>
                 <w:webHidden/>
               </w:rPr>
-              <w:instrText xml:space="preserve"> PAGEREF _Toc221382827 \h </w:instrText>
+              <w:instrText xml:space="preserve"> PAGEREF _Toc221458347 \h </w:instrText>
             </w:r>
             <w:r>
               <w:rPr>
@@ -2454,7 +2455,7 @@
       <w:pPr>
         <w:pStyle w:val="Stile1"/>
       </w:pPr>
-      <w:bookmarkStart w:id="1" w:name="_Toc221382800"/>
+      <w:bookmarkStart w:id="1" w:name="_Toc221458320"/>
       <w:r>
         <w:lastRenderedPageBreak/>
         <w:t>1.</w:t>
@@ -2479,7 +2480,7 @@
       <w:pPr>
         <w:pStyle w:val="Titolo2"/>
       </w:pPr>
-      <w:bookmarkStart w:id="2" w:name="_Toc221382801"/>
+      <w:bookmarkStart w:id="2" w:name="_Toc221458321"/>
       <w:r>
         <w:t>1.1 Introduzione</w:t>
       </w:r>
@@ -2489,7 +2490,7 @@
       <w:pPr>
         <w:pStyle w:val="Titolo3"/>
       </w:pPr>
-      <w:bookmarkStart w:id="3" w:name="_Toc221382802"/>
+      <w:bookmarkStart w:id="3" w:name="_Toc221458322"/>
       <w:r>
         <w:t>1.1</w:t>
       </w:r>
@@ -2562,7 +2563,7 @@
       <w:pPr>
         <w:pStyle w:val="Titolo3"/>
       </w:pPr>
-      <w:bookmarkStart w:id="4" w:name="_Toc221382803"/>
+      <w:bookmarkStart w:id="4" w:name="_Toc221458323"/>
       <w:r>
         <w:t>1.1.2 Panoramica del sistema</w:t>
       </w:r>
@@ -2607,7 +2608,7 @@
       <w:pPr>
         <w:pStyle w:val="Titolo3"/>
       </w:pPr>
-      <w:bookmarkStart w:id="5" w:name="_Toc221382804"/>
+      <w:bookmarkStart w:id="5" w:name="_Toc221458324"/>
       <w:r>
         <w:t xml:space="preserve">1.1.3 </w:t>
       </w:r>
@@ -2817,7 +2818,7 @@
       <w:pPr>
         <w:pStyle w:val="Titolo3"/>
       </w:pPr>
-      <w:bookmarkStart w:id="6" w:name="_Toc221382805"/>
+      <w:bookmarkStart w:id="6" w:name="_Toc221458325"/>
       <w:r>
         <w:t>1.1.4 RELATED SYSTEMS</w:t>
       </w:r>
@@ -2917,7 +2918,7 @@
       <w:pPr>
         <w:pStyle w:val="Titolo2"/>
       </w:pPr>
-      <w:bookmarkStart w:id="7" w:name="_Toc221382806"/>
+      <w:bookmarkStart w:id="7" w:name="_Toc221458326"/>
       <w:r>
         <w:t>1.2</w:t>
       </w:r>
@@ -2933,7 +2934,7 @@
       <w:pPr>
         <w:pStyle w:val="Titolo3"/>
       </w:pPr>
-      <w:bookmarkStart w:id="8" w:name="_Toc221382807"/>
+      <w:bookmarkStart w:id="8" w:name="_Toc221458327"/>
       <w:r>
         <w:t>1.2.1</w:t>
       </w:r>
@@ -2963,7 +2964,7 @@
       <w:pPr>
         <w:pStyle w:val="Titolo3"/>
       </w:pPr>
-      <w:bookmarkStart w:id="9" w:name="_Toc221382808"/>
+      <w:bookmarkStart w:id="9" w:name="_Toc221458328"/>
       <w:r>
         <w:t>1.2.2 US-2</w:t>
       </w:r>
@@ -2999,9 +3000,15 @@
       <w:pPr>
         <w:pStyle w:val="Titolo3"/>
       </w:pPr>
-      <w:bookmarkStart w:id="10" w:name="_Toc221382809"/>
-      <w:r>
-        <w:t>1.2.3 Us-3</w:t>
+      <w:bookmarkStart w:id="10" w:name="_Toc221458329"/>
+      <w:r>
+        <w:t>1.2.3 U</w:t>
+      </w:r>
+      <w:r>
+        <w:t>S</w:t>
+      </w:r>
+      <w:r>
+        <w:t>-3</w:t>
       </w:r>
       <w:bookmarkEnd w:id="10"/>
     </w:p>
@@ -3040,7 +3047,7 @@
       <w:pPr>
         <w:pStyle w:val="Titolo2"/>
       </w:pPr>
-      <w:bookmarkStart w:id="11" w:name="_Toc221382810"/>
+      <w:bookmarkStart w:id="11" w:name="_Toc221458330"/>
       <w:r>
         <w:t>1.3 Functional requirements</w:t>
       </w:r>
@@ -3050,7 +3057,7 @@
       <w:pPr>
         <w:pStyle w:val="Titolo3"/>
       </w:pPr>
-      <w:bookmarkStart w:id="12" w:name="_Toc221382811"/>
+      <w:bookmarkStart w:id="12" w:name="_Toc221458331"/>
       <w:r>
         <w:t>1.3.1 FR-1</w:t>
       </w:r>
@@ -3065,7 +3072,7 @@
       <w:pPr>
         <w:pStyle w:val="Titolo3"/>
       </w:pPr>
-      <w:bookmarkStart w:id="13" w:name="_Toc221382812"/>
+      <w:bookmarkStart w:id="13" w:name="_Toc221458332"/>
       <w:r>
         <w:t>1.3.2 F</w:t>
       </w:r>
@@ -3092,7 +3099,7 @@
       <w:pPr>
         <w:pStyle w:val="Titolo3"/>
       </w:pPr>
-      <w:bookmarkStart w:id="14" w:name="_Toc221382813"/>
+      <w:bookmarkStart w:id="14" w:name="_Toc221458333"/>
       <w:r>
         <w:t>1.3.3 FR-3</w:t>
       </w:r>
@@ -3136,7 +3143,7 @@
           <w:lang w:val="en-GB"/>
         </w:rPr>
       </w:pPr>
-      <w:bookmarkStart w:id="15" w:name="_Toc221382814"/>
+      <w:bookmarkStart w:id="15" w:name="_Toc221458334"/>
       <w:r>
         <w:rPr>
           <w:lang w:val="en-GB"/>
@@ -3153,7 +3160,7 @@
           <w:lang w:val="en-GB"/>
         </w:rPr>
       </w:pPr>
-      <w:bookmarkStart w:id="16" w:name="_Toc221382815"/>
+      <w:bookmarkStart w:id="16" w:name="_Toc221458335"/>
       <w:r>
         <w:rPr>
           <w:lang w:val="en-GB"/>
@@ -3164,36 +3171,6 @@
     </w:p>
     <w:p>
       <w:pPr>
-        <w:rPr>
-          <w:lang w:val="en-GB"/>
-        </w:rPr>
-      </w:pPr>
-    </w:p>
-    <w:p>
-      <w:pPr>
-        <w:jc w:val="center"/>
-        <w:rPr>
-          <w:lang w:val="en-GB"/>
-        </w:rPr>
-      </w:pPr>
-      <w:proofErr w:type="spellStart"/>
-      <w:r>
-        <w:rPr>
-          <w:lang w:val="en-GB"/>
-        </w:rPr>
-        <w:t>Nota</w:t>
-      </w:r>
-      <w:proofErr w:type="spellEnd"/>
-      <w:r>
-        <w:rPr>
-          <w:lang w:val="en-GB"/>
-        </w:rPr>
-        <w:t>: il ca</w:t>
-      </w:r>
-    </w:p>
-    <w:p>
-      <w:pPr>
-        <w:jc w:val="center"/>
         <w:rPr>
           <w:lang w:val="en-GB"/>
         </w:rPr>
@@ -3254,12 +3231,17 @@
         </w:drawing>
       </w:r>
     </w:p>
+    <w:p>
+      <w:r>
+        <w:t>Nota: il caso d’uso “Effettua reso” non è stato implementato.</w:t>
+      </w:r>
+    </w:p>
     <w:p/>
     <w:p>
       <w:pPr>
         <w:pStyle w:val="Titolo3"/>
       </w:pPr>
-      <w:bookmarkStart w:id="17" w:name="_Toc221382816"/>
+      <w:bookmarkStart w:id="17" w:name="_Toc221458336"/>
       <w:r>
         <w:t xml:space="preserve">1.4.2 </w:t>
       </w:r>
@@ -3379,7 +3361,6 @@
         </w:numPr>
       </w:pPr>
       <w:r>
-        <w:lastRenderedPageBreak/>
         <w:t xml:space="preserve">Il sistema </w:t>
       </w:r>
       <w:r>
@@ -3410,6 +3391,7 @@
         </w:numPr>
       </w:pPr>
       <w:r>
+        <w:lastRenderedPageBreak/>
         <w:t>Il sistema aggiunge la prenotazione nell’agenda** del proprietario</w:t>
       </w:r>
       <w:r>
@@ -3510,7 +3492,7 @@
           <w:lang w:val="en-GB"/>
         </w:rPr>
       </w:pPr>
-      <w:bookmarkStart w:id="18" w:name="_Toc221382817"/>
+      <w:bookmarkStart w:id="18" w:name="_Toc221458337"/>
       <w:r>
         <w:rPr>
           <w:lang w:val="en-GB"/>
@@ -3646,7 +3628,7 @@
         </w:rPr>
         <w:lastRenderedPageBreak/>
         <w:drawing>
-          <wp:inline distT="0" distB="0" distL="0" distR="0" wp14:anchorId="760FC730" wp14:editId="6C38CB84">
+          <wp:inline distT="0" distB="0" distL="0" distR="0" wp14:anchorId="760FC730" wp14:editId="066BDF06">
             <wp:extent cx="4078514" cy="2628733"/>
             <wp:effectExtent l="0" t="0" r="0" b="635"/>
             <wp:docPr id="925029427" name="Immagine 2" descr="Immagine che contiene testo, schermata, software, design&#10;&#10;Il contenuto generato dall'IA potrebbe non essere corretto."/>
@@ -3851,7 +3833,7 @@
           <w:lang w:val="en-GB"/>
         </w:rPr>
       </w:pPr>
-      <w:bookmarkStart w:id="19" w:name="_Toc221382818"/>
+      <w:bookmarkStart w:id="19" w:name="_Toc221458338"/>
       <w:r>
         <w:rPr>
           <w:lang w:val="en-GB"/>
@@ -3879,7 +3861,7 @@
           <w:lang w:val="en-GB"/>
         </w:rPr>
       </w:pPr>
-      <w:bookmarkStart w:id="20" w:name="_Toc221382819"/>
+      <w:bookmarkStart w:id="20" w:name="_Toc221458339"/>
       <w:r>
         <w:rPr>
           <w:lang w:val="en-GB"/>
@@ -3895,7 +3877,7 @@
           <w:lang w:val="en-GB"/>
         </w:rPr>
       </w:pPr>
-      <w:bookmarkStart w:id="21" w:name="_Toc221382820"/>
+      <w:bookmarkStart w:id="21" w:name="_Toc221458340"/>
       <w:r>
         <w:rPr>
           <w:lang w:val="en-GB"/>
@@ -4042,14 +4024,13 @@
       <w:pPr>
         <w:pStyle w:val="Titolo3"/>
       </w:pPr>
-      <w:bookmarkStart w:id="22" w:name="_Toc221382821"/>
+      <w:bookmarkStart w:id="22" w:name="_Toc221458341"/>
       <w:r>
         <w:lastRenderedPageBreak/>
         <w:t>3.1.2 Design Level Diagram</w:t>
       </w:r>
       <w:bookmarkEnd w:id="22"/>
     </w:p>
-    <w:p/>
     <w:p>
       <w:pPr>
         <w:jc w:val="center"/>
@@ -4059,10 +4040,10 @@
           <w:noProof/>
         </w:rPr>
         <w:drawing>
-          <wp:inline distT="0" distB="0" distL="0" distR="0" wp14:anchorId="190B1020" wp14:editId="1197B9A7">
-            <wp:extent cx="5571594" cy="8048116"/>
-            <wp:effectExtent l="0" t="0" r="3810" b="3810"/>
-            <wp:docPr id="2056824307" name="Immagine 1" descr="Immagine che contiene testo, diagramma, Piano, Disegno tecnico&#10;&#10;Il contenuto generato dall'IA potrebbe non essere corretto."/>
+          <wp:inline distT="0" distB="0" distL="0" distR="0" wp14:anchorId="536FB8D9" wp14:editId="7524E14D">
+            <wp:extent cx="6120130" cy="8739505"/>
+            <wp:effectExtent l="0" t="0" r="1270" b="0"/>
+            <wp:docPr id="1338190048" name="Immagine 1" descr="Immagine che contiene testo, schermata, bianco e nero, design&#10;&#10;Il contenuto generato dall'IA potrebbe non essere corretto."/>
             <wp:cNvGraphicFramePr>
               <a:graphicFrameLocks xmlns:a="http://schemas.openxmlformats.org/drawingml/2006/main" noChangeAspect="1"/>
             </wp:cNvGraphicFramePr>
@@ -4070,11 +4051,17 @@
               <a:graphicData uri="http://schemas.openxmlformats.org/drawingml/2006/picture">
                 <pic:pic xmlns:pic="http://schemas.openxmlformats.org/drawingml/2006/picture">
                   <pic:nvPicPr>
-                    <pic:cNvPr id="2056824307" name="Immagine 1" descr="Immagine che contiene testo, diagramma, Piano, Disegno tecnico&#10;&#10;Il contenuto generato dall'IA potrebbe non essere corretto."/>
+                    <pic:cNvPr id="1338190048" name="Immagine 1" descr="Immagine che contiene testo, schermata, bianco e nero, design&#10;&#10;Il contenuto generato dall'IA potrebbe non essere corretto."/>
                     <pic:cNvPicPr/>
                   </pic:nvPicPr>
                   <pic:blipFill>
-                    <a:blip r:embed="rId14"/>
+                    <a:blip r:embed="rId14" cstate="print">
+                      <a:extLst>
+                        <a:ext uri="{28A0092B-C50C-407E-A947-70E740481C1C}">
+                          <a14:useLocalDpi xmlns:a14="http://schemas.microsoft.com/office/drawing/2010/main" val="0"/>
+                        </a:ext>
+                      </a:extLst>
+                    </a:blip>
                     <a:stretch>
                       <a:fillRect/>
                     </a:stretch>
@@ -4082,7 +4069,7 @@
                   <pic:spPr>
                     <a:xfrm>
                       <a:off x="0" y="0"/>
-                      <a:ext cx="5584161" cy="8066269"/>
+                      <a:ext cx="6120130" cy="8739505"/>
                     </a:xfrm>
                     <a:prstGeom prst="rect">
                       <a:avLst/>
@@ -4097,11 +4084,15 @@
     </w:p>
     <w:p>
       <w:pPr>
+        <w:jc w:val="center"/>
+      </w:pPr>
+    </w:p>
+    <w:p>
+      <w:pPr>
         <w:pStyle w:val="Titolo2"/>
       </w:pPr>
-      <w:bookmarkStart w:id="23" w:name="_Toc221382822"/>
-      <w:r>
-        <w:lastRenderedPageBreak/>
+      <w:bookmarkStart w:id="23" w:name="_Toc221458342"/>
+      <w:r>
         <w:t xml:space="preserve">3.2 </w:t>
       </w:r>
       <w:r>
@@ -4804,12 +4795,11 @@
           <w:lang w:val="en-GB"/>
         </w:rPr>
       </w:pPr>
-      <w:bookmarkStart w:id="24" w:name="_Toc221382823"/>
+      <w:bookmarkStart w:id="24" w:name="_Toc221458343"/>
       <w:r>
         <w:rPr>
           <w:lang w:val="en-GB"/>
         </w:rPr>
-        <w:lastRenderedPageBreak/>
         <w:t xml:space="preserve">3.3 </w:t>
       </w:r>
       <w:r>
@@ -4900,38 +4890,12 @@
     </w:p>
     <w:p>
       <w:pPr>
-        <w:jc w:val="center"/>
-        <w:rPr>
-          <w:caps/>
-          <w:color w:val="5E2C16" w:themeColor="accent2" w:themeShade="80"/>
-          <w:spacing w:val="15"/>
-          <w:sz w:val="24"/>
-          <w:szCs w:val="24"/>
+        <w:pStyle w:val="Titolo2"/>
+        <w:rPr>
           <w:lang w:val="en-GB"/>
         </w:rPr>
       </w:pPr>
-    </w:p>
-    <w:p>
-      <w:pPr>
-        <w:jc w:val="center"/>
-        <w:rPr>
-          <w:caps/>
-          <w:color w:val="5E2C16" w:themeColor="accent2" w:themeShade="80"/>
-          <w:spacing w:val="15"/>
-          <w:sz w:val="24"/>
-          <w:szCs w:val="24"/>
-          <w:lang w:val="en-GB"/>
-        </w:rPr>
-      </w:pPr>
-    </w:p>
-    <w:p>
-      <w:pPr>
-        <w:pStyle w:val="Titolo2"/>
-        <w:rPr>
-          <w:lang w:val="en-GB"/>
-        </w:rPr>
-      </w:pPr>
-      <w:bookmarkStart w:id="25" w:name="_Toc221382824"/>
+      <w:bookmarkStart w:id="25" w:name="_Toc221458344"/>
       <w:r>
         <w:rPr>
           <w:lang w:val="en-GB"/>
@@ -5052,7 +5016,7 @@
       <w:pPr>
         <w:pStyle w:val="Titolo2"/>
       </w:pPr>
-      <w:bookmarkStart w:id="26" w:name="_Toc221382825"/>
+      <w:bookmarkStart w:id="26" w:name="_Toc221458345"/>
       <w:r>
         <w:lastRenderedPageBreak/>
         <w:t xml:space="preserve">3.5 </w:t>
@@ -5125,7 +5089,7 @@
       <w:pPr>
         <w:pStyle w:val="Stile1"/>
       </w:pPr>
-      <w:bookmarkStart w:id="27" w:name="_Toc221382826"/>
+      <w:bookmarkStart w:id="27" w:name="_Toc221458346"/>
       <w:r>
         <w:t>4.</w:t>
       </w:r>
@@ -5379,48 +5343,34 @@
       </w:pPr>
     </w:p>
     <w:p>
+      <w:pPr>
+        <w:rPr>
+          <w:lang w:val="en-GB"/>
+        </w:rPr>
+      </w:pPr>
       <w:r>
         <w:rPr>
           <w:b/>
           <w:bCs/>
           <w:i/>
           <w:iCs/>
+          <w:lang w:val="en-GB"/>
         </w:rPr>
         <w:t>Link ai test:</w:t>
       </w:r>
       <w:r>
+        <w:rPr>
+          <w:lang w:val="en-GB"/>
+        </w:rPr>
         <w:t xml:space="preserve"> </w:t>
       </w:r>
       <w:hyperlink r:id="rId18" w:history="1">
         <w:r>
           <w:rPr>
             <w:rStyle w:val="Collegamentoipertestuale"/>
+            <w:lang w:val="en-GB"/>
           </w:rPr>
-          <w:t>https://github.com/LudoR7/ProgettoISPW/tree/</w:t>
-        </w:r>
-        <w:r>
-          <w:rPr>
-            <w:rStyle w:val="Collegamentoipertestuale"/>
-          </w:rPr>
-          <w:t>m</w:t>
-        </w:r>
-        <w:r>
-          <w:rPr>
-            <w:rStyle w:val="Collegamentoipertestuale"/>
-          </w:rPr>
-          <w:t>ain/Artigi</w:t>
-        </w:r>
-        <w:r>
-          <w:rPr>
-            <w:rStyle w:val="Collegamentoipertestuale"/>
-          </w:rPr>
-          <w:t>a</w:t>
-        </w:r>
-        <w:r>
-          <w:rPr>
-            <w:rStyle w:val="Collegamentoipertestuale"/>
-          </w:rPr>
-          <w:t>nHair/src/test/java/com/artigianhair</w:t>
+          <w:t>https://github.com/LudoR7/ProgettoISPW/tree/main/ArtigianHair/src/test/java/com/artigianhair</w:t>
         </w:r>
       </w:hyperlink>
     </w:p>
@@ -5433,15 +5383,22 @@
           <w:spacing w:val="15"/>
           <w:sz w:val="28"/>
           <w:szCs w:val="24"/>
+          <w:lang w:val="en-GB"/>
         </w:rPr>
       </w:pPr>
     </w:p>
     <w:p>
       <w:pPr>
         <w:pStyle w:val="Stile1"/>
-      </w:pPr>
-      <w:bookmarkStart w:id="28" w:name="_Toc221382827"/>
-      <w:r>
+        <w:rPr>
+          <w:lang w:val="en-GB"/>
+        </w:rPr>
+      </w:pPr>
+      <w:bookmarkStart w:id="28" w:name="_Toc221458347"/>
+      <w:r>
+        <w:rPr>
+          <w:lang w:val="en-GB"/>
+        </w:rPr>
         <w:t>5. Code</w:t>
       </w:r>
       <w:bookmarkEnd w:id="28"/>
@@ -5455,6 +5412,7 @@
           <w:spacing w:val="15"/>
           <w:sz w:val="28"/>
           <w:szCs w:val="24"/>
+          <w:lang w:val="en-GB"/>
         </w:rPr>
       </w:pPr>
     </w:p>
@@ -5476,49 +5434,7 @@
             <w:rStyle w:val="Collegamentoipertestuale"/>
             <w:lang w:val="en-GB"/>
           </w:rPr>
-          <w:t>https:/</w:t>
-        </w:r>
-        <w:r>
-          <w:rPr>
-            <w:rStyle w:val="Collegamentoipertestuale"/>
-            <w:lang w:val="en-GB"/>
-          </w:rPr>
-          <w:t>/</w:t>
-        </w:r>
-        <w:r>
-          <w:rPr>
-            <w:rStyle w:val="Collegamentoipertestuale"/>
-            <w:lang w:val="en-GB"/>
-          </w:rPr>
-          <w:t>drive.google.com/file/d/10Y-NaQg</w:t>
-        </w:r>
-        <w:r>
-          <w:rPr>
-            <w:rStyle w:val="Collegamentoipertestuale"/>
-            <w:lang w:val="en-GB"/>
-          </w:rPr>
-          <w:t>T</w:t>
-        </w:r>
-        <w:r>
-          <w:rPr>
-            <w:rStyle w:val="Collegamentoipertestuale"/>
-            <w:lang w:val="en-GB"/>
-          </w:rPr>
-          <w:t>QpdR67IL-X-</w:t>
-        </w:r>
-        <w:r>
-          <w:rPr>
-            <w:rStyle w:val="Collegamentoipertestuale"/>
-            <w:lang w:val="en-GB"/>
-          </w:rPr>
-          <w:t>G</w:t>
-        </w:r>
-        <w:r>
-          <w:rPr>
-            <w:rStyle w:val="Collegamentoipertestuale"/>
-            <w:lang w:val="en-GB"/>
-          </w:rPr>
-          <w:t>kP4VL-WsXNA_/view?usp=sharing</w:t>
+          <w:t>https://drive.google.com/file/d/10Y-NaQgTQpdR67IL-X-GkP4VL-WsXNA_/view?usp=sharing</w:t>
         </w:r>
       </w:hyperlink>
       <w:r>
@@ -5531,48 +5447,44 @@
     <w:p>
       <w:r>
         <w:t xml:space="preserve">Link Codice: </w:t>
-      </w:r>
-    </w:p>
-    <w:p>
-      <w:r>
-        <w:t xml:space="preserve">Link </w:t>
-      </w:r>
-      <w:proofErr w:type="spellStart"/>
-      <w:r>
-        <w:t>SonarCloud</w:t>
-      </w:r>
-      <w:proofErr w:type="spellEnd"/>
-      <w:r>
-        <w:t>:</w:t>
-      </w:r>
-      <w:r>
-        <w:t xml:space="preserve"> </w:t>
       </w:r>
       <w:hyperlink r:id="rId20" w:history="1">
         <w:r>
           <w:rPr>
             <w:rStyle w:val="Collegamentoipertestuale"/>
           </w:rPr>
-          <w:t>https://son</w:t>
+          <w:t>https://github.com/LudoR7/ProgettoISPW</w:t>
         </w:r>
+      </w:hyperlink>
+    </w:p>
+    <w:p>
+      <w:r>
+        <w:t xml:space="preserve">Link </w:t>
+      </w:r>
+      <w:proofErr w:type="spellStart"/>
+      <w:r>
+        <w:t>SonarCloud</w:t>
+      </w:r>
+      <w:proofErr w:type="spellEnd"/>
+      <w:r>
+        <w:t>:</w:t>
+      </w:r>
+      <w:r>
+        <w:t xml:space="preserve"> </w:t>
+      </w:r>
+      <w:hyperlink r:id="rId21" w:history="1">
         <w:r>
           <w:rPr>
             <w:rStyle w:val="Collegamentoipertestuale"/>
           </w:rPr>
-          <w:t>a</w:t>
-        </w:r>
-        <w:r>
-          <w:rPr>
-            <w:rStyle w:val="Collegamentoipertestuale"/>
-          </w:rPr>
-          <w:t>rcloud.io/project/overview?id=LudoR7_ProgettoISPW</w:t>
+          <w:t>https://sonarcloud.io/project/overview?id=LudoR7_ProgettoISPW</w:t>
         </w:r>
       </w:hyperlink>
     </w:p>
     <w:p/>
     <w:sectPr>
-      <w:headerReference w:type="even" r:id="rId21"/>
-      <w:headerReference w:type="default" r:id="rId22"/>
+      <w:headerReference w:type="even" r:id="rId22"/>
+      <w:headerReference w:type="default" r:id="rId23"/>
       <w:pgSz w:w="11906" w:h="16838"/>
       <w:pgMar w:top="1417" w:right="1134" w:bottom="1134" w:left="1134" w:header="454" w:footer="346" w:gutter="0"/>
       <w:cols w:space="708"/>
@@ -8135,6 +8047,7 @@
   <w:style w:type="character" w:default="1" w:styleId="Carpredefinitoparagrafo">
     <w:name w:val="Default Paragraph Font"/>
     <w:uiPriority w:val="1"/>
+    <w:semiHidden/>
     <w:unhideWhenUsed/>
   </w:style>
   <w:style w:type="table" w:default="1" w:styleId="Tabellanormale">

</xml_diff>